<commit_message>
Table of content is updated. PDF version is added
</commit_message>
<xml_diff>
--- a/Report.docx
+++ b/Report.docx
@@ -383,7 +383,7 @@
     <w:sdt>
       <w:sdtPr>
         <w:rPr>
-          <w:rFonts w:ascii="Times New Roman" w:eastAsia="Arial" w:hAnsi="Times New Roman" w:cs="Arial"/>
+          <w:rFonts w:ascii="Times New Roman" w:eastAsia="Arial" w:hAnsi="Times New Roman" w:cs="Times New Roman"/>
           <w:color w:val="auto"/>
           <w:sz w:val="22"/>
           <w:szCs w:val="22"/>
@@ -405,12 +405,47 @@
         <w:p>
           <w:pPr>
             <w:pStyle w:val="TBal"/>
+            <w:rPr>
+              <w:rFonts w:ascii="Times New Roman" w:hAnsi="Times New Roman" w:cs="Times New Roman"/>
+              <w:sz w:val="44"/>
+              <w:szCs w:val="44"/>
+            </w:rPr>
           </w:pPr>
+          <w:proofErr w:type="spellStart"/>
           <w:r>
             <w:rPr>
-              <w:lang w:val="tr-TR"/>
+              <w:rFonts w:ascii="Times New Roman" w:eastAsia="Arial" w:hAnsi="Times New Roman" w:cs="Times New Roman"/>
+              <w:color w:val="auto"/>
+              <w:lang w:val="tr-TR" w:eastAsia="tr-TR"/>
             </w:rPr>
-            <w:t>İçindekiler</w:t>
+            <w:t>Table</w:t>
+          </w:r>
+          <w:proofErr w:type="spellEnd"/>
+          <w:r>
+            <w:rPr>
+              <w:rFonts w:ascii="Times New Roman" w:eastAsia="Arial" w:hAnsi="Times New Roman" w:cs="Times New Roman"/>
+              <w:color w:val="auto"/>
+              <w:lang w:val="tr-TR" w:eastAsia="tr-TR"/>
+            </w:rPr>
+            <w:t xml:space="preserve"> of </w:t>
+          </w:r>
+          <w:proofErr w:type="spellStart"/>
+          <w:r>
+            <w:rPr>
+              <w:rFonts w:ascii="Times New Roman" w:eastAsia="Arial" w:hAnsi="Times New Roman" w:cs="Times New Roman"/>
+              <w:color w:val="auto"/>
+              <w:lang w:val="tr-TR" w:eastAsia="tr-TR"/>
+            </w:rPr>
+            <w:t>Contents</w:t>
+          </w:r>
+          <w:proofErr w:type="spellEnd"/>
+          <w:r>
+            <w:rPr>
+              <w:rFonts w:ascii="Times New Roman" w:eastAsia="Arial" w:hAnsi="Times New Roman" w:cs="Times New Roman"/>
+              <w:color w:val="auto"/>
+              <w:lang w:val="tr-TR" w:eastAsia="tr-TR"/>
+            </w:rPr>
+            <w:t xml:space="preserve"> </w:t>
           </w:r>
         </w:p>
         <w:p>
@@ -422,18 +457,30 @@
             <w:rPr>
               <w:rFonts w:cstheme="minorBidi"/>
               <w:noProof/>
+              <w:sz w:val="24"/>
+              <w:szCs w:val="24"/>
+              <w:lang w:val="tr-TR" w:eastAsia="tr-TR"/>
             </w:rPr>
           </w:pPr>
           <w:r>
+            <w:rPr>
+              <w:rFonts w:ascii="Times New Roman" w:hAnsi="Times New Roman"/>
+            </w:rPr>
             <w:fldChar w:fldCharType="begin"/>
           </w:r>
           <w:r>
+            <w:rPr>
+              <w:rFonts w:ascii="Times New Roman" w:hAnsi="Times New Roman"/>
+            </w:rPr>
             <w:instrText xml:space="preserve"> TOC \o "1-3" \h \z \u </w:instrText>
           </w:r>
           <w:r>
+            <w:rPr>
+              <w:rFonts w:ascii="Times New Roman" w:hAnsi="Times New Roman"/>
+            </w:rPr>
             <w:fldChar w:fldCharType="separate"/>
           </w:r>
-          <w:hyperlink w:anchor="_Toc103533184" w:history="1">
+          <w:hyperlink w:anchor="_Toc103538641" w:history="1">
             <w:r>
               <w:rPr>
                 <w:rStyle w:val="Kpr"/>
@@ -460,7 +507,7 @@
                 <w:noProof/>
                 <w:webHidden/>
               </w:rPr>
-              <w:instrText xml:space="preserve"> PAGEREF _Toc103533184 \h </w:instrText>
+              <w:instrText xml:space="preserve"> PAGEREF _Toc103538641 \h </w:instrText>
             </w:r>
             <w:r>
               <w:rPr>
@@ -480,7 +527,7 @@
                 <w:noProof/>
                 <w:webHidden/>
               </w:rPr>
-              <w:t>3</w:t>
+              <w:t>4</w:t>
             </w:r>
             <w:r>
               <w:rPr>
@@ -500,9 +547,12 @@
             <w:rPr>
               <w:rFonts w:cstheme="minorBidi"/>
               <w:noProof/>
+              <w:sz w:val="24"/>
+              <w:szCs w:val="24"/>
+              <w:lang w:val="tr-TR" w:eastAsia="tr-TR"/>
             </w:rPr>
           </w:pPr>
-          <w:hyperlink w:anchor="_Toc103533185" w:history="1">
+          <w:hyperlink w:anchor="_Toc103538642" w:history="1">
             <w:r>
               <w:rPr>
                 <w:rStyle w:val="Kpr"/>
@@ -529,7 +579,7 @@
                 <w:noProof/>
                 <w:webHidden/>
               </w:rPr>
-              <w:instrText xml:space="preserve"> PAGEREF _Toc103533185 \h </w:instrText>
+              <w:instrText xml:space="preserve"> PAGEREF _Toc103538642 \h </w:instrText>
             </w:r>
             <w:r>
               <w:rPr>
@@ -549,7 +599,7 @@
                 <w:noProof/>
                 <w:webHidden/>
               </w:rPr>
-              <w:t>3</w:t>
+              <w:t>4</w:t>
             </w:r>
             <w:r>
               <w:rPr>
@@ -569,9 +619,12 @@
             <w:rPr>
               <w:rFonts w:cstheme="minorBidi"/>
               <w:noProof/>
+              <w:sz w:val="24"/>
+              <w:szCs w:val="24"/>
+              <w:lang w:val="tr-TR" w:eastAsia="tr-TR"/>
             </w:rPr>
           </w:pPr>
-          <w:hyperlink w:anchor="_Toc103533186" w:history="1">
+          <w:hyperlink w:anchor="_Toc103538643" w:history="1">
             <w:r>
               <w:rPr>
                 <w:rStyle w:val="Kpr"/>
@@ -598,7 +651,7 @@
                 <w:noProof/>
                 <w:webHidden/>
               </w:rPr>
-              <w:instrText xml:space="preserve"> PAGEREF _Toc103533186 \h </w:instrText>
+              <w:instrText xml:space="preserve"> PAGEREF _Toc103538643 \h </w:instrText>
             </w:r>
             <w:r>
               <w:rPr>
@@ -618,7 +671,7 @@
                 <w:noProof/>
                 <w:webHidden/>
               </w:rPr>
-              <w:t>4</w:t>
+              <w:t>5</w:t>
             </w:r>
             <w:r>
               <w:rPr>
@@ -638,9 +691,12 @@
             <w:rPr>
               <w:rFonts w:cstheme="minorBidi"/>
               <w:noProof/>
+              <w:sz w:val="24"/>
+              <w:szCs w:val="24"/>
+              <w:lang w:val="tr-TR" w:eastAsia="tr-TR"/>
             </w:rPr>
           </w:pPr>
-          <w:hyperlink w:anchor="_Toc103533187" w:history="1">
+          <w:hyperlink w:anchor="_Toc103538644" w:history="1">
             <w:r>
               <w:rPr>
                 <w:rStyle w:val="Kpr"/>
@@ -668,7 +724,7 @@
                 <w:noProof/>
                 <w:webHidden/>
               </w:rPr>
-              <w:instrText xml:space="preserve"> PAGEREF _Toc103533187 \h </w:instrText>
+              <w:instrText xml:space="preserve"> PAGEREF _Toc103538644 \h </w:instrText>
             </w:r>
             <w:r>
               <w:rPr>
@@ -688,7 +744,7 @@
                 <w:noProof/>
                 <w:webHidden/>
               </w:rPr>
-              <w:t>4</w:t>
+              <w:t>5</w:t>
             </w:r>
             <w:r>
               <w:rPr>
@@ -708,9 +764,12 @@
             <w:rPr>
               <w:rFonts w:cstheme="minorBidi"/>
               <w:noProof/>
+              <w:sz w:val="24"/>
+              <w:szCs w:val="24"/>
+              <w:lang w:val="tr-TR" w:eastAsia="tr-TR"/>
             </w:rPr>
           </w:pPr>
-          <w:hyperlink w:anchor="_Toc103533188" w:history="1">
+          <w:hyperlink w:anchor="_Toc103538645" w:history="1">
             <w:r>
               <w:rPr>
                 <w:rStyle w:val="Kpr"/>
@@ -737,7 +796,7 @@
                 <w:noProof/>
                 <w:webHidden/>
               </w:rPr>
-              <w:instrText xml:space="preserve"> PAGEREF _Toc103533188 \h </w:instrText>
+              <w:instrText xml:space="preserve"> PAGEREF _Toc103538645 \h </w:instrText>
             </w:r>
             <w:r>
               <w:rPr>
@@ -757,7 +816,7 @@
                 <w:noProof/>
                 <w:webHidden/>
               </w:rPr>
-              <w:t>5</w:t>
+              <w:t>6</w:t>
             </w:r>
             <w:r>
               <w:rPr>
@@ -777,9 +836,12 @@
             <w:rPr>
               <w:rFonts w:cstheme="minorBidi"/>
               <w:noProof/>
+              <w:sz w:val="24"/>
+              <w:szCs w:val="24"/>
+              <w:lang w:val="tr-TR" w:eastAsia="tr-TR"/>
             </w:rPr>
           </w:pPr>
-          <w:hyperlink w:anchor="_Toc103533189" w:history="1">
+          <w:hyperlink w:anchor="_Toc103538646" w:history="1">
             <w:r>
               <w:rPr>
                 <w:rStyle w:val="Kpr"/>
@@ -807,7 +869,7 @@
                 <w:noProof/>
                 <w:webHidden/>
               </w:rPr>
-              <w:instrText xml:space="preserve"> PAGEREF _Toc103533189 \h </w:instrText>
+              <w:instrText xml:space="preserve"> PAGEREF _Toc103538646 \h </w:instrText>
             </w:r>
             <w:r>
               <w:rPr>
@@ -827,7 +889,7 @@
                 <w:noProof/>
                 <w:webHidden/>
               </w:rPr>
-              <w:t>6</w:t>
+              <w:t>7</w:t>
             </w:r>
             <w:r>
               <w:rPr>
@@ -847,9 +909,12 @@
             <w:rPr>
               <w:rFonts w:cstheme="minorBidi"/>
               <w:noProof/>
+              <w:sz w:val="24"/>
+              <w:szCs w:val="24"/>
+              <w:lang w:val="tr-TR" w:eastAsia="tr-TR"/>
             </w:rPr>
           </w:pPr>
-          <w:hyperlink w:anchor="_Toc103533190" w:history="1">
+          <w:hyperlink w:anchor="_Toc103538647" w:history="1">
             <w:r>
               <w:rPr>
                 <w:rStyle w:val="Kpr"/>
@@ -876,7 +941,7 @@
                 <w:noProof/>
                 <w:webHidden/>
               </w:rPr>
-              <w:instrText xml:space="preserve"> PAGEREF _Toc103533190 \h </w:instrText>
+              <w:instrText xml:space="preserve"> PAGEREF _Toc103538647 \h </w:instrText>
             </w:r>
             <w:r>
               <w:rPr>
@@ -896,7 +961,7 @@
                 <w:noProof/>
                 <w:webHidden/>
               </w:rPr>
-              <w:t>7</w:t>
+              <w:t>8</w:t>
             </w:r>
             <w:r>
               <w:rPr>
@@ -916,9 +981,12 @@
             <w:rPr>
               <w:rFonts w:cstheme="minorBidi"/>
               <w:noProof/>
+              <w:sz w:val="24"/>
+              <w:szCs w:val="24"/>
+              <w:lang w:val="tr-TR" w:eastAsia="tr-TR"/>
             </w:rPr>
           </w:pPr>
-          <w:hyperlink w:anchor="_Toc103533191" w:history="1">
+          <w:hyperlink w:anchor="_Toc103538648" w:history="1">
             <w:r>
               <w:rPr>
                 <w:rStyle w:val="Kpr"/>
@@ -945,7 +1013,7 @@
                 <w:noProof/>
                 <w:webHidden/>
               </w:rPr>
-              <w:instrText xml:space="preserve"> PAGEREF _Toc103533191 \h </w:instrText>
+              <w:instrText xml:space="preserve"> PAGEREF _Toc103538648 \h </w:instrText>
             </w:r>
             <w:r>
               <w:rPr>
@@ -965,7 +1033,7 @@
                 <w:noProof/>
                 <w:webHidden/>
               </w:rPr>
-              <w:t>9</w:t>
+              <w:t>10</w:t>
             </w:r>
             <w:r>
               <w:rPr>
@@ -985,9 +1053,12 @@
             <w:rPr>
               <w:rFonts w:cstheme="minorBidi"/>
               <w:noProof/>
+              <w:sz w:val="24"/>
+              <w:szCs w:val="24"/>
+              <w:lang w:val="tr-TR" w:eastAsia="tr-TR"/>
             </w:rPr>
           </w:pPr>
-          <w:hyperlink w:anchor="_Toc103533192" w:history="1">
+          <w:hyperlink w:anchor="_Toc103538649" w:history="1">
             <w:r>
               <w:rPr>
                 <w:rStyle w:val="Kpr"/>
@@ -1014,7 +1085,7 @@
                 <w:noProof/>
                 <w:webHidden/>
               </w:rPr>
-              <w:instrText xml:space="preserve"> PAGEREF _Toc103533192 \h </w:instrText>
+              <w:instrText xml:space="preserve"> PAGEREF _Toc103538649 \h </w:instrText>
             </w:r>
             <w:r>
               <w:rPr>
@@ -1034,7 +1105,7 @@
                 <w:noProof/>
                 <w:webHidden/>
               </w:rPr>
-              <w:t>11</w:t>
+              <w:t>12</w:t>
             </w:r>
             <w:r>
               <w:rPr>
@@ -1054,9 +1125,12 @@
             <w:rPr>
               <w:rFonts w:cstheme="minorBidi"/>
               <w:noProof/>
+              <w:sz w:val="24"/>
+              <w:szCs w:val="24"/>
+              <w:lang w:val="tr-TR" w:eastAsia="tr-TR"/>
             </w:rPr>
           </w:pPr>
-          <w:hyperlink w:anchor="_Toc103533193" w:history="1">
+          <w:hyperlink w:anchor="_Toc103538650" w:history="1">
             <w:r>
               <w:rPr>
                 <w:rStyle w:val="Kpr"/>
@@ -1083,7 +1157,7 @@
                 <w:noProof/>
                 <w:webHidden/>
               </w:rPr>
-              <w:instrText xml:space="preserve"> PAGEREF _Toc103533193 \h </w:instrText>
+              <w:instrText xml:space="preserve"> PAGEREF _Toc103538650 \h </w:instrText>
             </w:r>
             <w:r>
               <w:rPr>
@@ -1103,7 +1177,7 @@
                 <w:noProof/>
                 <w:webHidden/>
               </w:rPr>
-              <w:t>12</w:t>
+              <w:t>13</w:t>
             </w:r>
             <w:r>
               <w:rPr>
@@ -1123,9 +1197,12 @@
             <w:rPr>
               <w:rFonts w:cstheme="minorBidi"/>
               <w:noProof/>
+              <w:sz w:val="24"/>
+              <w:szCs w:val="24"/>
+              <w:lang w:val="tr-TR" w:eastAsia="tr-TR"/>
             </w:rPr>
           </w:pPr>
-          <w:hyperlink w:anchor="_Toc103533194" w:history="1">
+          <w:hyperlink w:anchor="_Toc103538651" w:history="1">
             <w:r>
               <w:rPr>
                 <w:rStyle w:val="Kpr"/>
@@ -1152,7 +1229,7 @@
                 <w:noProof/>
                 <w:webHidden/>
               </w:rPr>
-              <w:instrText xml:space="preserve"> PAGEREF _Toc103533194 \h </w:instrText>
+              <w:instrText xml:space="preserve"> PAGEREF _Toc103538651 \h </w:instrText>
             </w:r>
             <w:r>
               <w:rPr>
@@ -1172,7 +1249,7 @@
                 <w:noProof/>
                 <w:webHidden/>
               </w:rPr>
-              <w:t>12</w:t>
+              <w:t>13</w:t>
             </w:r>
             <w:r>
               <w:rPr>
@@ -1192,9 +1269,12 @@
             <w:rPr>
               <w:rFonts w:cstheme="minorBidi"/>
               <w:noProof/>
+              <w:sz w:val="24"/>
+              <w:szCs w:val="24"/>
+              <w:lang w:val="tr-TR" w:eastAsia="tr-TR"/>
             </w:rPr>
           </w:pPr>
-          <w:hyperlink w:anchor="_Toc103533195" w:history="1">
+          <w:hyperlink w:anchor="_Toc103538652" w:history="1">
             <w:r>
               <w:rPr>
                 <w:rStyle w:val="Kpr"/>
@@ -1221,7 +1301,7 @@
                 <w:noProof/>
                 <w:webHidden/>
               </w:rPr>
-              <w:instrText xml:space="preserve"> PAGEREF _Toc103533195 \h </w:instrText>
+              <w:instrText xml:space="preserve"> PAGEREF _Toc103538652 \h </w:instrText>
             </w:r>
             <w:r>
               <w:rPr>
@@ -1241,7 +1321,7 @@
                 <w:noProof/>
                 <w:webHidden/>
               </w:rPr>
-              <w:t>12</w:t>
+              <w:t>13</w:t>
             </w:r>
             <w:r>
               <w:rPr>
@@ -1261,9 +1341,12 @@
             <w:rPr>
               <w:rFonts w:cstheme="minorBidi"/>
               <w:noProof/>
+              <w:sz w:val="24"/>
+              <w:szCs w:val="24"/>
+              <w:lang w:val="tr-TR" w:eastAsia="tr-TR"/>
             </w:rPr>
           </w:pPr>
-          <w:hyperlink w:anchor="_Toc103533196" w:history="1">
+          <w:hyperlink w:anchor="_Toc103538653" w:history="1">
             <w:r>
               <w:rPr>
                 <w:rStyle w:val="Kpr"/>
@@ -1290,7 +1373,7 @@
                 <w:noProof/>
                 <w:webHidden/>
               </w:rPr>
-              <w:instrText xml:space="preserve"> PAGEREF _Toc103533196 \h </w:instrText>
+              <w:instrText xml:space="preserve"> PAGEREF _Toc103538653 \h </w:instrText>
             </w:r>
             <w:r>
               <w:rPr>
@@ -1310,7 +1393,7 @@
                 <w:noProof/>
                 <w:webHidden/>
               </w:rPr>
-              <w:t>12</w:t>
+              <w:t>13</w:t>
             </w:r>
             <w:r>
               <w:rPr>
@@ -1330,9 +1413,12 @@
             <w:rPr>
               <w:rFonts w:cstheme="minorBidi"/>
               <w:noProof/>
+              <w:sz w:val="24"/>
+              <w:szCs w:val="24"/>
+              <w:lang w:val="tr-TR" w:eastAsia="tr-TR"/>
             </w:rPr>
           </w:pPr>
-          <w:hyperlink w:anchor="_Toc103533197" w:history="1">
+          <w:hyperlink w:anchor="_Toc103538654" w:history="1">
             <w:r>
               <w:rPr>
                 <w:rStyle w:val="Kpr"/>
@@ -1359,7 +1445,7 @@
                 <w:noProof/>
                 <w:webHidden/>
               </w:rPr>
-              <w:instrText xml:space="preserve"> PAGEREF _Toc103533197 \h </w:instrText>
+              <w:instrText xml:space="preserve"> PAGEREF _Toc103538654 \h </w:instrText>
             </w:r>
             <w:r>
               <w:rPr>
@@ -1379,7 +1465,7 @@
                 <w:noProof/>
                 <w:webHidden/>
               </w:rPr>
-              <w:t>13</w:t>
+              <w:t>14</w:t>
             </w:r>
             <w:r>
               <w:rPr>
@@ -1399,9 +1485,12 @@
             <w:rPr>
               <w:rFonts w:cstheme="minorBidi"/>
               <w:noProof/>
+              <w:sz w:val="24"/>
+              <w:szCs w:val="24"/>
+              <w:lang w:val="tr-TR" w:eastAsia="tr-TR"/>
             </w:rPr>
           </w:pPr>
-          <w:hyperlink w:anchor="_Toc103533198" w:history="1">
+          <w:hyperlink w:anchor="_Toc103538655" w:history="1">
             <w:r>
               <w:rPr>
                 <w:rStyle w:val="Kpr"/>
@@ -1428,7 +1517,7 @@
                 <w:noProof/>
                 <w:webHidden/>
               </w:rPr>
-              <w:instrText xml:space="preserve"> PAGEREF _Toc103533198 \h </w:instrText>
+              <w:instrText xml:space="preserve"> PAGEREF _Toc103538655 \h </w:instrText>
             </w:r>
             <w:r>
               <w:rPr>
@@ -1448,7 +1537,7 @@
                 <w:noProof/>
                 <w:webHidden/>
               </w:rPr>
-              <w:t>13</w:t>
+              <w:t>14</w:t>
             </w:r>
             <w:r>
               <w:rPr>
@@ -1468,9 +1557,12 @@
             <w:rPr>
               <w:rFonts w:cstheme="minorBidi"/>
               <w:noProof/>
+              <w:sz w:val="24"/>
+              <w:szCs w:val="24"/>
+              <w:lang w:val="tr-TR" w:eastAsia="tr-TR"/>
             </w:rPr>
           </w:pPr>
-          <w:hyperlink w:anchor="_Toc103533199" w:history="1">
+          <w:hyperlink w:anchor="_Toc103538656" w:history="1">
             <w:r>
               <w:rPr>
                 <w:rStyle w:val="Kpr"/>
@@ -1505,7 +1597,7 @@
                 <w:noProof/>
                 <w:webHidden/>
               </w:rPr>
-              <w:instrText xml:space="preserve"> PAGEREF _Toc103533199 \h </w:instrText>
+              <w:instrText xml:space="preserve"> PAGEREF _Toc103538656 \h </w:instrText>
             </w:r>
             <w:r>
               <w:rPr>
@@ -1525,7 +1617,7 @@
                 <w:noProof/>
                 <w:webHidden/>
               </w:rPr>
-              <w:t>13</w:t>
+              <w:t>14</w:t>
             </w:r>
             <w:r>
               <w:rPr>
@@ -1545,9 +1637,12 @@
             <w:rPr>
               <w:rFonts w:cstheme="minorBidi"/>
               <w:noProof/>
+              <w:sz w:val="24"/>
+              <w:szCs w:val="24"/>
+              <w:lang w:val="tr-TR" w:eastAsia="tr-TR"/>
             </w:rPr>
           </w:pPr>
-          <w:hyperlink w:anchor="_Toc103533200" w:history="1">
+          <w:hyperlink w:anchor="_Toc103538657" w:history="1">
             <w:r>
               <w:rPr>
                 <w:rStyle w:val="Kpr"/>
@@ -1582,7 +1677,7 @@
                 <w:noProof/>
                 <w:webHidden/>
               </w:rPr>
-              <w:instrText xml:space="preserve"> PAGEREF _Toc103533200 \h </w:instrText>
+              <w:instrText xml:space="preserve"> PAGEREF _Toc103538657 \h </w:instrText>
             </w:r>
             <w:r>
               <w:rPr>
@@ -1602,7 +1697,7 @@
                 <w:noProof/>
                 <w:webHidden/>
               </w:rPr>
-              <w:t>14</w:t>
+              <w:t>15</w:t>
             </w:r>
             <w:r>
               <w:rPr>
@@ -1622,9 +1717,12 @@
             <w:rPr>
               <w:rFonts w:cstheme="minorBidi"/>
               <w:noProof/>
+              <w:sz w:val="24"/>
+              <w:szCs w:val="24"/>
+              <w:lang w:val="tr-TR" w:eastAsia="tr-TR"/>
             </w:rPr>
           </w:pPr>
-          <w:hyperlink w:anchor="_Toc103533201" w:history="1">
+          <w:hyperlink w:anchor="_Toc103538658" w:history="1">
             <w:r>
               <w:rPr>
                 <w:rStyle w:val="Kpr"/>
@@ -1659,7 +1757,7 @@
                 <w:noProof/>
                 <w:webHidden/>
               </w:rPr>
-              <w:instrText xml:space="preserve"> PAGEREF _Toc103533201 \h </w:instrText>
+              <w:instrText xml:space="preserve"> PAGEREF _Toc103538658 \h </w:instrText>
             </w:r>
             <w:r>
               <w:rPr>
@@ -1679,7 +1777,7 @@
                 <w:noProof/>
                 <w:webHidden/>
               </w:rPr>
-              <w:t>14</w:t>
+              <w:t>15</w:t>
             </w:r>
             <w:r>
               <w:rPr>
@@ -1699,9 +1797,12 @@
             <w:rPr>
               <w:rFonts w:cstheme="minorBidi"/>
               <w:noProof/>
+              <w:sz w:val="24"/>
+              <w:szCs w:val="24"/>
+              <w:lang w:val="tr-TR" w:eastAsia="tr-TR"/>
             </w:rPr>
           </w:pPr>
-          <w:hyperlink w:anchor="_Toc103533202" w:history="1">
+          <w:hyperlink w:anchor="_Toc103538659" w:history="1">
             <w:r>
               <w:rPr>
                 <w:rStyle w:val="Kpr"/>
@@ -1728,7 +1829,7 @@
                 <w:noProof/>
                 <w:webHidden/>
               </w:rPr>
-              <w:instrText xml:space="preserve"> PAGEREF _Toc103533202 \h </w:instrText>
+              <w:instrText xml:space="preserve"> PAGEREF _Toc103538659 \h </w:instrText>
             </w:r>
             <w:r>
               <w:rPr>
@@ -1748,7 +1849,7 @@
                 <w:noProof/>
                 <w:webHidden/>
               </w:rPr>
-              <w:t>14</w:t>
+              <w:t>15</w:t>
             </w:r>
             <w:r>
               <w:rPr>
@@ -1768,9 +1869,12 @@
             <w:rPr>
               <w:rFonts w:cstheme="minorBidi"/>
               <w:noProof/>
+              <w:sz w:val="24"/>
+              <w:szCs w:val="24"/>
+              <w:lang w:val="tr-TR" w:eastAsia="tr-TR"/>
             </w:rPr>
           </w:pPr>
-          <w:hyperlink w:anchor="_Toc103533203" w:history="1">
+          <w:hyperlink w:anchor="_Toc103538660" w:history="1">
             <w:r>
               <w:rPr>
                 <w:rStyle w:val="Kpr"/>
@@ -1797,7 +1901,7 @@
                 <w:noProof/>
                 <w:webHidden/>
               </w:rPr>
-              <w:instrText xml:space="preserve"> PAGEREF _Toc103533203 \h </w:instrText>
+              <w:instrText xml:space="preserve"> PAGEREF _Toc103538660 \h </w:instrText>
             </w:r>
             <w:r>
               <w:rPr>
@@ -1817,7 +1921,7 @@
                 <w:noProof/>
                 <w:webHidden/>
               </w:rPr>
-              <w:t>14</w:t>
+              <w:t>15</w:t>
             </w:r>
             <w:r>
               <w:rPr>
@@ -1837,9 +1941,12 @@
             <w:rPr>
               <w:rFonts w:cstheme="minorBidi"/>
               <w:noProof/>
+              <w:sz w:val="24"/>
+              <w:szCs w:val="24"/>
+              <w:lang w:val="tr-TR" w:eastAsia="tr-TR"/>
             </w:rPr>
           </w:pPr>
-          <w:hyperlink w:anchor="_Toc103533204" w:history="1">
+          <w:hyperlink w:anchor="_Toc103538661" w:history="1">
             <w:r>
               <w:rPr>
                 <w:rStyle w:val="Kpr"/>
@@ -1866,7 +1973,7 @@
                 <w:noProof/>
                 <w:webHidden/>
               </w:rPr>
-              <w:instrText xml:space="preserve"> PAGEREF _Toc103533204 \h </w:instrText>
+              <w:instrText xml:space="preserve"> PAGEREF _Toc103538661 \h </w:instrText>
             </w:r>
             <w:r>
               <w:rPr>
@@ -1886,7 +1993,7 @@
                 <w:noProof/>
                 <w:webHidden/>
               </w:rPr>
-              <w:t>15</w:t>
+              <w:t>16</w:t>
             </w:r>
             <w:r>
               <w:rPr>
@@ -1906,9 +2013,12 @@
             <w:rPr>
               <w:rFonts w:cstheme="minorBidi"/>
               <w:noProof/>
+              <w:sz w:val="24"/>
+              <w:szCs w:val="24"/>
+              <w:lang w:val="tr-TR" w:eastAsia="tr-TR"/>
             </w:rPr>
           </w:pPr>
-          <w:hyperlink w:anchor="_Toc103533205" w:history="1">
+          <w:hyperlink w:anchor="_Toc103538662" w:history="1">
             <w:r>
               <w:rPr>
                 <w:rStyle w:val="Kpr"/>
@@ -1935,7 +2045,7 @@
                 <w:noProof/>
                 <w:webHidden/>
               </w:rPr>
-              <w:instrText xml:space="preserve"> PAGEREF _Toc103533205 \h </w:instrText>
+              <w:instrText xml:space="preserve"> PAGEREF _Toc103538662 \h </w:instrText>
             </w:r>
             <w:r>
               <w:rPr>
@@ -1955,7 +2065,7 @@
                 <w:noProof/>
                 <w:webHidden/>
               </w:rPr>
-              <w:t>15</w:t>
+              <w:t>16</w:t>
             </w:r>
             <w:r>
               <w:rPr>
@@ -1975,9 +2085,12 @@
             <w:rPr>
               <w:rFonts w:cstheme="minorBidi"/>
               <w:noProof/>
+              <w:sz w:val="24"/>
+              <w:szCs w:val="24"/>
+              <w:lang w:val="tr-TR" w:eastAsia="tr-TR"/>
             </w:rPr>
           </w:pPr>
-          <w:hyperlink w:anchor="_Toc103533206" w:history="1">
+          <w:hyperlink w:anchor="_Toc103538663" w:history="1">
             <w:r>
               <w:rPr>
                 <w:rStyle w:val="Kpr"/>
@@ -2004,7 +2117,7 @@
                 <w:noProof/>
                 <w:webHidden/>
               </w:rPr>
-              <w:instrText xml:space="preserve"> PAGEREF _Toc103533206 \h </w:instrText>
+              <w:instrText xml:space="preserve"> PAGEREF _Toc103538663 \h </w:instrText>
             </w:r>
             <w:r>
               <w:rPr>
@@ -2024,7 +2137,7 @@
                 <w:noProof/>
                 <w:webHidden/>
               </w:rPr>
-              <w:t>15</w:t>
+              <w:t>16</w:t>
             </w:r>
             <w:r>
               <w:rPr>
@@ -2044,9 +2157,12 @@
             <w:rPr>
               <w:rFonts w:cstheme="minorBidi"/>
               <w:noProof/>
+              <w:sz w:val="24"/>
+              <w:szCs w:val="24"/>
+              <w:lang w:val="tr-TR" w:eastAsia="tr-TR"/>
             </w:rPr>
           </w:pPr>
-          <w:hyperlink w:anchor="_Toc103533207" w:history="1">
+          <w:hyperlink w:anchor="_Toc103538664" w:history="1">
             <w:r>
               <w:rPr>
                 <w:rStyle w:val="Kpr"/>
@@ -2073,7 +2189,7 @@
                 <w:noProof/>
                 <w:webHidden/>
               </w:rPr>
-              <w:instrText xml:space="preserve"> PAGEREF _Toc103533207 \h </w:instrText>
+              <w:instrText xml:space="preserve"> PAGEREF _Toc103538664 \h </w:instrText>
             </w:r>
             <w:r>
               <w:rPr>
@@ -2093,7 +2209,7 @@
                 <w:noProof/>
                 <w:webHidden/>
               </w:rPr>
-              <w:t>16</w:t>
+              <w:t>17</w:t>
             </w:r>
             <w:r>
               <w:rPr>
@@ -2113,9 +2229,12 @@
             <w:rPr>
               <w:rFonts w:cstheme="minorBidi"/>
               <w:noProof/>
+              <w:sz w:val="24"/>
+              <w:szCs w:val="24"/>
+              <w:lang w:val="tr-TR" w:eastAsia="tr-TR"/>
             </w:rPr>
           </w:pPr>
-          <w:hyperlink w:anchor="_Toc103533208" w:history="1">
+          <w:hyperlink w:anchor="_Toc103538665" w:history="1">
             <w:r>
               <w:rPr>
                 <w:rStyle w:val="Kpr"/>
@@ -2142,7 +2261,7 @@
                 <w:noProof/>
                 <w:webHidden/>
               </w:rPr>
-              <w:instrText xml:space="preserve"> PAGEREF _Toc103533208 \h </w:instrText>
+              <w:instrText xml:space="preserve"> PAGEREF _Toc103538665 \h </w:instrText>
             </w:r>
             <w:r>
               <w:rPr>
@@ -2162,7 +2281,7 @@
                 <w:noProof/>
                 <w:webHidden/>
               </w:rPr>
-              <w:t>16</w:t>
+              <w:t>17</w:t>
             </w:r>
             <w:r>
               <w:rPr>
@@ -2182,9 +2301,12 @@
             <w:rPr>
               <w:rFonts w:cstheme="minorBidi"/>
               <w:noProof/>
+              <w:sz w:val="24"/>
+              <w:szCs w:val="24"/>
+              <w:lang w:val="tr-TR" w:eastAsia="tr-TR"/>
             </w:rPr>
           </w:pPr>
-          <w:hyperlink w:anchor="_Toc103533209" w:history="1">
+          <w:hyperlink w:anchor="_Toc103538666" w:history="1">
             <w:r>
               <w:rPr>
                 <w:rStyle w:val="Kpr"/>
@@ -2211,7 +2333,7 @@
                 <w:noProof/>
                 <w:webHidden/>
               </w:rPr>
-              <w:instrText xml:space="preserve"> PAGEREF _Toc103533209 \h </w:instrText>
+              <w:instrText xml:space="preserve"> PAGEREF _Toc103538666 \h </w:instrText>
             </w:r>
             <w:r>
               <w:rPr>
@@ -2231,7 +2353,7 @@
                 <w:noProof/>
                 <w:webHidden/>
               </w:rPr>
-              <w:t>17</w:t>
+              <w:t>18</w:t>
             </w:r>
             <w:r>
               <w:rPr>
@@ -2251,9 +2373,12 @@
             <w:rPr>
               <w:rFonts w:cstheme="minorBidi"/>
               <w:noProof/>
+              <w:sz w:val="24"/>
+              <w:szCs w:val="24"/>
+              <w:lang w:val="tr-TR" w:eastAsia="tr-TR"/>
             </w:rPr>
           </w:pPr>
-          <w:hyperlink w:anchor="_Toc103533210" w:history="1">
+          <w:hyperlink w:anchor="_Toc103538667" w:history="1">
             <w:r>
               <w:rPr>
                 <w:rStyle w:val="Kpr"/>
@@ -2280,7 +2405,7 @@
                 <w:noProof/>
                 <w:webHidden/>
               </w:rPr>
-              <w:instrText xml:space="preserve"> PAGEREF _Toc103533210 \h </w:instrText>
+              <w:instrText xml:space="preserve"> PAGEREF _Toc103538667 \h </w:instrText>
             </w:r>
             <w:r>
               <w:rPr>
@@ -2300,7 +2425,7 @@
                 <w:noProof/>
                 <w:webHidden/>
               </w:rPr>
-              <w:t>19</w:t>
+              <w:t>20</w:t>
             </w:r>
             <w:r>
               <w:rPr>
@@ -2320,9 +2445,12 @@
             <w:rPr>
               <w:rFonts w:cstheme="minorBidi"/>
               <w:noProof/>
+              <w:sz w:val="24"/>
+              <w:szCs w:val="24"/>
+              <w:lang w:val="tr-TR" w:eastAsia="tr-TR"/>
             </w:rPr>
           </w:pPr>
-          <w:hyperlink w:anchor="_Toc103533211" w:history="1">
+          <w:hyperlink w:anchor="_Toc103538668" w:history="1">
             <w:r>
               <w:rPr>
                 <w:rStyle w:val="Kpr"/>
@@ -2349,7 +2477,7 @@
                 <w:noProof/>
                 <w:webHidden/>
               </w:rPr>
-              <w:instrText xml:space="preserve"> PAGEREF _Toc103533211 \h </w:instrText>
+              <w:instrText xml:space="preserve"> PAGEREF _Toc103538668 \h </w:instrText>
             </w:r>
             <w:r>
               <w:rPr>
@@ -2369,7 +2497,7 @@
                 <w:noProof/>
                 <w:webHidden/>
               </w:rPr>
-              <w:t>19</w:t>
+              <w:t>20</w:t>
             </w:r>
             <w:r>
               <w:rPr>
@@ -2389,9 +2517,12 @@
             <w:rPr>
               <w:rFonts w:cstheme="minorBidi"/>
               <w:noProof/>
+              <w:sz w:val="24"/>
+              <w:szCs w:val="24"/>
+              <w:lang w:val="tr-TR" w:eastAsia="tr-TR"/>
             </w:rPr>
           </w:pPr>
-          <w:hyperlink w:anchor="_Toc103533212" w:history="1">
+          <w:hyperlink w:anchor="_Toc103538669" w:history="1">
             <w:r>
               <w:rPr>
                 <w:rStyle w:val="Kpr"/>
@@ -2418,7 +2549,7 @@
                 <w:noProof/>
                 <w:webHidden/>
               </w:rPr>
-              <w:instrText xml:space="preserve"> PAGEREF _Toc103533212 \h </w:instrText>
+              <w:instrText xml:space="preserve"> PAGEREF _Toc103538669 \h </w:instrText>
             </w:r>
             <w:r>
               <w:rPr>
@@ -2438,7 +2569,7 @@
                 <w:noProof/>
                 <w:webHidden/>
               </w:rPr>
-              <w:t>19</w:t>
+              <w:t>20</w:t>
             </w:r>
             <w:r>
               <w:rPr>
@@ -2458,9 +2589,12 @@
             <w:rPr>
               <w:rFonts w:cstheme="minorBidi"/>
               <w:noProof/>
+              <w:sz w:val="24"/>
+              <w:szCs w:val="24"/>
+              <w:lang w:val="tr-TR" w:eastAsia="tr-TR"/>
             </w:rPr>
           </w:pPr>
-          <w:hyperlink w:anchor="_Toc103533213" w:history="1">
+          <w:hyperlink w:anchor="_Toc103538670" w:history="1">
             <w:r>
               <w:rPr>
                 <w:rStyle w:val="Kpr"/>
@@ -2487,7 +2621,7 @@
                 <w:noProof/>
                 <w:webHidden/>
               </w:rPr>
-              <w:instrText xml:space="preserve"> PAGEREF _Toc103533213 \h </w:instrText>
+              <w:instrText xml:space="preserve"> PAGEREF _Toc103538670 \h </w:instrText>
             </w:r>
             <w:r>
               <w:rPr>
@@ -2507,7 +2641,7 @@
                 <w:noProof/>
                 <w:webHidden/>
               </w:rPr>
-              <w:t>19</w:t>
+              <w:t>20</w:t>
             </w:r>
             <w:r>
               <w:rPr>
@@ -2527,9 +2661,12 @@
             <w:rPr>
               <w:rFonts w:cstheme="minorBidi"/>
               <w:noProof/>
+              <w:sz w:val="24"/>
+              <w:szCs w:val="24"/>
+              <w:lang w:val="tr-TR" w:eastAsia="tr-TR"/>
             </w:rPr>
           </w:pPr>
-          <w:hyperlink w:anchor="_Toc103533214" w:history="1">
+          <w:hyperlink w:anchor="_Toc103538671" w:history="1">
             <w:r>
               <w:rPr>
                 <w:rStyle w:val="Kpr"/>
@@ -2556,7 +2693,7 @@
                 <w:noProof/>
                 <w:webHidden/>
               </w:rPr>
-              <w:instrText xml:space="preserve"> PAGEREF _Toc103533214 \h </w:instrText>
+              <w:instrText xml:space="preserve"> PAGEREF _Toc103538671 \h </w:instrText>
             </w:r>
             <w:r>
               <w:rPr>
@@ -2576,7 +2713,7 @@
                 <w:noProof/>
                 <w:webHidden/>
               </w:rPr>
-              <w:t>19</w:t>
+              <w:t>20</w:t>
             </w:r>
             <w:r>
               <w:rPr>
@@ -2596,9 +2733,12 @@
             <w:rPr>
               <w:rFonts w:cstheme="minorBidi"/>
               <w:noProof/>
+              <w:sz w:val="24"/>
+              <w:szCs w:val="24"/>
+              <w:lang w:val="tr-TR" w:eastAsia="tr-TR"/>
             </w:rPr>
           </w:pPr>
-          <w:hyperlink w:anchor="_Toc103533215" w:history="1">
+          <w:hyperlink w:anchor="_Toc103538672" w:history="1">
             <w:r>
               <w:rPr>
                 <w:rStyle w:val="Kpr"/>
@@ -2625,7 +2765,7 @@
                 <w:noProof/>
                 <w:webHidden/>
               </w:rPr>
-              <w:instrText xml:space="preserve"> PAGEREF _Toc103533215 \h </w:instrText>
+              <w:instrText xml:space="preserve"> PAGEREF _Toc103538672 \h </w:instrText>
             </w:r>
             <w:r>
               <w:rPr>
@@ -2645,7 +2785,7 @@
                 <w:noProof/>
                 <w:webHidden/>
               </w:rPr>
-              <w:t>20</w:t>
+              <w:t>21</w:t>
             </w:r>
             <w:r>
               <w:rPr>
@@ -2665,9 +2805,12 @@
             <w:rPr>
               <w:rFonts w:cstheme="minorBidi"/>
               <w:noProof/>
+              <w:sz w:val="24"/>
+              <w:szCs w:val="24"/>
+              <w:lang w:val="tr-TR" w:eastAsia="tr-TR"/>
             </w:rPr>
           </w:pPr>
-          <w:hyperlink w:anchor="_Toc103533216" w:history="1">
+          <w:hyperlink w:anchor="_Toc103538673" w:history="1">
             <w:r>
               <w:rPr>
                 <w:rStyle w:val="Kpr"/>
@@ -2694,7 +2837,7 @@
                 <w:noProof/>
                 <w:webHidden/>
               </w:rPr>
-              <w:instrText xml:space="preserve"> PAGEREF _Toc103533216 \h </w:instrText>
+              <w:instrText xml:space="preserve"> PAGEREF _Toc103538673 \h </w:instrText>
             </w:r>
             <w:r>
               <w:rPr>
@@ -2714,7 +2857,151 @@
                 <w:noProof/>
                 <w:webHidden/>
               </w:rPr>
-              <w:t>22</w:t>
+              <w:t>23</w:t>
+            </w:r>
+            <w:r>
+              <w:rPr>
+                <w:noProof/>
+                <w:webHidden/>
+              </w:rPr>
+              <w:fldChar w:fldCharType="end"/>
+            </w:r>
+          </w:hyperlink>
+        </w:p>
+        <w:p>
+          <w:pPr>
+            <w:pStyle w:val="T1"/>
+            <w:tabs>
+              <w:tab w:val="right" w:leader="dot" w:pos="9062"/>
+            </w:tabs>
+            <w:rPr>
+              <w:rFonts w:cstheme="minorBidi"/>
+              <w:noProof/>
+              <w:sz w:val="24"/>
+              <w:szCs w:val="24"/>
+              <w:lang w:val="tr-TR" w:eastAsia="tr-TR"/>
+            </w:rPr>
+          </w:pPr>
+          <w:hyperlink w:anchor="_Toc103538674" w:history="1">
+            <w:r>
+              <w:rPr>
+                <w:rStyle w:val="Kpr"/>
+                <w:noProof/>
+              </w:rPr>
+              <w:t>CONCLUSION</w:t>
+            </w:r>
+            <w:r>
+              <w:rPr>
+                <w:noProof/>
+                <w:webHidden/>
+              </w:rPr>
+              <w:tab/>
+            </w:r>
+            <w:r>
+              <w:rPr>
+                <w:noProof/>
+                <w:webHidden/>
+              </w:rPr>
+              <w:fldChar w:fldCharType="begin"/>
+            </w:r>
+            <w:r>
+              <w:rPr>
+                <w:noProof/>
+                <w:webHidden/>
+              </w:rPr>
+              <w:instrText xml:space="preserve"> PAGEREF _Toc103538674 \h </w:instrText>
+            </w:r>
+            <w:r>
+              <w:rPr>
+                <w:noProof/>
+                <w:webHidden/>
+              </w:rPr>
+            </w:r>
+            <w:r>
+              <w:rPr>
+                <w:noProof/>
+                <w:webHidden/>
+              </w:rPr>
+              <w:fldChar w:fldCharType="separate"/>
+            </w:r>
+            <w:r>
+              <w:rPr>
+                <w:noProof/>
+                <w:webHidden/>
+              </w:rPr>
+              <w:t>24</w:t>
+            </w:r>
+            <w:r>
+              <w:rPr>
+                <w:noProof/>
+                <w:webHidden/>
+              </w:rPr>
+              <w:fldChar w:fldCharType="end"/>
+            </w:r>
+          </w:hyperlink>
+        </w:p>
+        <w:p>
+          <w:pPr>
+            <w:pStyle w:val="T1"/>
+            <w:tabs>
+              <w:tab w:val="right" w:leader="dot" w:pos="9062"/>
+            </w:tabs>
+            <w:rPr>
+              <w:rFonts w:cstheme="minorBidi"/>
+              <w:noProof/>
+              <w:sz w:val="24"/>
+              <w:szCs w:val="24"/>
+              <w:lang w:val="tr-TR" w:eastAsia="tr-TR"/>
+            </w:rPr>
+          </w:pPr>
+          <w:hyperlink w:anchor="_Toc103538675" w:history="1">
+            <w:r>
+              <w:rPr>
+                <w:rStyle w:val="Kpr"/>
+                <w:noProof/>
+              </w:rPr>
+              <w:t>REFERENCES</w:t>
+            </w:r>
+            <w:r>
+              <w:rPr>
+                <w:noProof/>
+                <w:webHidden/>
+              </w:rPr>
+              <w:tab/>
+            </w:r>
+            <w:r>
+              <w:rPr>
+                <w:noProof/>
+                <w:webHidden/>
+              </w:rPr>
+              <w:fldChar w:fldCharType="begin"/>
+            </w:r>
+            <w:r>
+              <w:rPr>
+                <w:noProof/>
+                <w:webHidden/>
+              </w:rPr>
+              <w:instrText xml:space="preserve"> PAGEREF _Toc103538675 \h </w:instrText>
+            </w:r>
+            <w:r>
+              <w:rPr>
+                <w:noProof/>
+                <w:webHidden/>
+              </w:rPr>
+            </w:r>
+            <w:r>
+              <w:rPr>
+                <w:noProof/>
+                <w:webHidden/>
+              </w:rPr>
+              <w:fldChar w:fldCharType="separate"/>
+            </w:r>
+            <w:r>
+              <w:rPr>
+                <w:noProof/>
+                <w:webHidden/>
+              </w:rPr>
+              <w:t>24</w:t>
             </w:r>
             <w:r>
               <w:rPr>
@@ -2728,6 +3015,7 @@
         <w:p>
           <w:pPr>
             <w:rPr>
+              <w:rFonts w:cs="Times New Roman"/>
               <w:b/>
               <w:bCs/>
               <w:lang w:val="tr-TR"/>
@@ -2735,37 +3023,43 @@
           </w:pPr>
           <w:r>
             <w:rPr>
+              <w:rFonts w:cs="Times New Roman"/>
               <w:b/>
               <w:bCs/>
               <w:lang w:val="tr-TR"/>
             </w:rPr>
+            <w:lastRenderedPageBreak/>
             <w:fldChar w:fldCharType="end"/>
           </w:r>
         </w:p>
       </w:sdtContent>
     </w:sdt>
     <w:p>
-      <w:r>
-        <w:rPr>
-          <w:rFonts w:eastAsia="Times New Roman" w:cs="Times New Roman"/>
-          <w:b/>
-          <w:sz w:val="28"/>
-          <w:szCs w:val="28"/>
-        </w:rPr>
-        <w:br w:type="page"/>
-      </w:r>
+      <w:pPr>
+        <w:rPr>
+          <w:rFonts w:cs="Times New Roman"/>
+        </w:rPr>
+      </w:pPr>
     </w:p>
     <w:p>
       <w:pPr>
         <w:pStyle w:val="Balk1"/>
-      </w:pPr>
-      <w:bookmarkStart w:id="0" w:name="_Toc103533184"/>
-      <w:r>
-        <w:lastRenderedPageBreak/>
+        <w:rPr>
+          <w:rFonts w:cs="Times New Roman"/>
+        </w:rPr>
+      </w:pPr>
+      <w:bookmarkStart w:id="0" w:name="_Toc103538641"/>
+      <w:r>
+        <w:rPr>
+          <w:rFonts w:cs="Times New Roman"/>
+        </w:rPr>
         <w:t>INTRODUCTION</w:t>
       </w:r>
       <w:bookmarkEnd w:id="0"/>
       <w:r>
+        <w:rPr>
+          <w:rFonts w:cs="Times New Roman"/>
+        </w:rPr>
         <w:t xml:space="preserve"> </w:t>
       </w:r>
     </w:p>
@@ -2801,13 +3095,22 @@
     <w:p>
       <w:pPr>
         <w:pStyle w:val="Balk1"/>
-      </w:pPr>
-      <w:bookmarkStart w:id="1" w:name="_Toc103533185"/>
-      <w:r>
+        <w:rPr>
+          <w:rFonts w:cs="Times New Roman"/>
+        </w:rPr>
+      </w:pPr>
+      <w:bookmarkStart w:id="1" w:name="_Toc103538642"/>
+      <w:r>
+        <w:rPr>
+          <w:rFonts w:cs="Times New Roman"/>
+        </w:rPr>
         <w:t>REQUIREMENTS</w:t>
       </w:r>
       <w:bookmarkEnd w:id="1"/>
       <w:r>
+        <w:rPr>
+          <w:rFonts w:cs="Times New Roman"/>
+        </w:rPr>
         <w:t xml:space="preserve"> </w:t>
       </w:r>
     </w:p>
@@ -3379,22 +3682,60 @@
         <w:t xml:space="preserve">In the following section, different possible topologies are discussed by investigating their advantages and disadvantages. </w:t>
       </w:r>
     </w:p>
-    <w:p/>
-    <w:p/>
-    <w:p/>
-    <w:p/>
-    <w:p/>
+    <w:p>
+      <w:pPr>
+        <w:rPr>
+          <w:rFonts w:cs="Times New Roman"/>
+        </w:rPr>
+      </w:pPr>
+    </w:p>
+    <w:p>
+      <w:pPr>
+        <w:rPr>
+          <w:rFonts w:cs="Times New Roman"/>
+        </w:rPr>
+      </w:pPr>
+    </w:p>
+    <w:p>
+      <w:pPr>
+        <w:rPr>
+          <w:rFonts w:cs="Times New Roman"/>
+        </w:rPr>
+      </w:pPr>
+    </w:p>
+    <w:p>
+      <w:pPr>
+        <w:rPr>
+          <w:rFonts w:cs="Times New Roman"/>
+        </w:rPr>
+      </w:pPr>
+    </w:p>
+    <w:p>
+      <w:pPr>
+        <w:rPr>
+          <w:rFonts w:cs="Times New Roman"/>
+        </w:rPr>
+      </w:pPr>
+    </w:p>
     <w:p>
       <w:pPr>
         <w:pStyle w:val="Balk1"/>
-      </w:pPr>
-      <w:bookmarkStart w:id="2" w:name="_Toc103533186"/>
-      <w:r>
-        <w:lastRenderedPageBreak/>
+        <w:rPr>
+          <w:rFonts w:cs="Times New Roman"/>
+        </w:rPr>
+      </w:pPr>
+      <w:bookmarkStart w:id="2" w:name="_Toc103538643"/>
+      <w:r>
+        <w:rPr>
+          <w:rFonts w:cs="Times New Roman"/>
+        </w:rPr>
         <w:t>TOPOLOGY SELECTION</w:t>
       </w:r>
       <w:bookmarkEnd w:id="2"/>
       <w:r>
+        <w:rPr>
+          <w:rFonts w:cs="Times New Roman"/>
+        </w:rPr>
         <w:t xml:space="preserve"> </w:t>
       </w:r>
     </w:p>
@@ -3471,13 +3812,13 @@
       <w:pPr>
         <w:pStyle w:val="Balk2"/>
         <w:rPr>
-          <w:rFonts w:eastAsia="Times New Roman"/>
-        </w:rPr>
-      </w:pPr>
-      <w:bookmarkStart w:id="3" w:name="_Toc103533187"/>
-      <w:r>
-        <w:rPr>
-          <w:rFonts w:eastAsia="Times New Roman"/>
+          <w:rFonts w:eastAsia="Times New Roman" w:cs="Times New Roman"/>
+        </w:rPr>
+      </w:pPr>
+      <w:bookmarkStart w:id="3" w:name="_Toc103538644"/>
+      <w:r>
+        <w:rPr>
+          <w:rFonts w:eastAsia="Times New Roman" w:cs="Times New Roman"/>
         </w:rPr>
         <w:t>1) FORWARD CONVERTER</w:t>
       </w:r>
@@ -3510,7 +3851,7 @@
         <w:ind w:left="720"/>
         <w:jc w:val="both"/>
         <w:rPr>
-          <w:rFonts w:ascii="Cambria Math" w:eastAsia="Times New Roman" w:hAnsi="Cambria Math" w:cs="Times New Roman"/>
+          <w:rFonts w:eastAsia="Times New Roman" w:cs="Times New Roman"/>
         </w:rPr>
       </w:pPr>
       <m:oMathPara>
@@ -3856,7 +4197,6 @@
           <w:rFonts w:eastAsia="Times New Roman" w:cs="Times New Roman"/>
           <w:b/>
         </w:rPr>
-        <w:lastRenderedPageBreak/>
         <w:t>DISADVANTAGES</w:t>
       </w:r>
     </w:p>
@@ -3953,13 +4293,22 @@
     <w:p>
       <w:pPr>
         <w:pStyle w:val="Balk2"/>
-      </w:pPr>
-      <w:bookmarkStart w:id="4" w:name="_Toc103533188"/>
-      <w:r>
+        <w:rPr>
+          <w:rFonts w:cs="Times New Roman"/>
+        </w:rPr>
+      </w:pPr>
+      <w:bookmarkStart w:id="4" w:name="_Toc103538645"/>
+      <w:r>
+        <w:rPr>
+          <w:rFonts w:cs="Times New Roman"/>
+        </w:rPr>
         <w:t>2) PUSH-PULL CONVERTER</w:t>
       </w:r>
       <w:bookmarkEnd w:id="4"/>
       <w:r>
+        <w:rPr>
+          <w:rFonts w:cs="Times New Roman"/>
+        </w:rPr>
         <w:t xml:space="preserve"> </w:t>
       </w:r>
     </w:p>
@@ -3989,7 +4338,7 @@
         <w:ind w:left="720"/>
         <w:jc w:val="center"/>
         <w:rPr>
-          <w:rFonts w:ascii="Cambria Math" w:eastAsia="Times New Roman" w:hAnsi="Cambria Math" w:cs="Times New Roman"/>
+          <w:rFonts w:eastAsia="Times New Roman" w:cs="Times New Roman"/>
         </w:rPr>
       </w:pPr>
       <m:oMathPara>
@@ -4251,6 +4600,7 @@
         <w:rPr>
           <w:rFonts w:cs="Times New Roman"/>
         </w:rPr>
+        <w:lastRenderedPageBreak/>
         <w:t xml:space="preserve">In the Push-Pull converter, </w:t>
       </w:r>
       <w:r>
@@ -4271,14 +4621,7 @@
         <w:rPr>
           <w:rFonts w:eastAsia="Times New Roman" w:cs="Times New Roman"/>
         </w:rPr>
-        <w:t xml:space="preserve"> where both switches are off. The reason behind </w:t>
-      </w:r>
-      <w:r>
-        <w:rPr>
-          <w:rFonts w:eastAsia="Times New Roman" w:cs="Times New Roman"/>
-        </w:rPr>
-        <w:lastRenderedPageBreak/>
-        <w:t>that phenomenon is to discharge the output inductor. In one period, all switches are opened once for ON period and both switches are off for OFF period. So, in the input/output relationship, there is a multiplication of 2. Advantages and disadvantages of push pull converter are discussed in the next section</w:t>
+        <w:t xml:space="preserve"> where both switches are off. The reason behind that phenomenon is to discharge the output inductor. In one period, all switches are opened once for ON period and both switches are off for OFF period. So, in the input/output relationship, there is a multiplication of 2. Advantages and disadvantages of push pull converter are discussed in the next section</w:t>
       </w:r>
       <w:r>
         <w:rPr>
@@ -4504,13 +4847,13 @@
       <w:pPr>
         <w:pStyle w:val="Balk2"/>
         <w:rPr>
-          <w:rFonts w:eastAsia="Times New Roman"/>
-        </w:rPr>
-      </w:pPr>
-      <w:bookmarkStart w:id="5" w:name="_Toc103533189"/>
-      <w:r>
-        <w:rPr>
-          <w:rFonts w:eastAsia="Times New Roman"/>
+          <w:rFonts w:eastAsia="Times New Roman" w:cs="Times New Roman"/>
+        </w:rPr>
+      </w:pPr>
+      <w:bookmarkStart w:id="5" w:name="_Toc103538646"/>
+      <w:r>
+        <w:rPr>
+          <w:rFonts w:eastAsia="Times New Roman" w:cs="Times New Roman"/>
         </w:rPr>
         <w:t>3) FLYBACK CONVERTER</w:t>
       </w:r>
@@ -4564,6 +4907,7 @@
           <w:rFonts w:eastAsia="Times New Roman" w:cs="Times New Roman"/>
           <w:noProof/>
         </w:rPr>
+        <w:lastRenderedPageBreak/>
         <w:drawing>
           <wp:inline distT="114300" distB="114300" distL="114300" distR="114300" wp14:anchorId="64721301" wp14:editId="1469BC4D">
             <wp:extent cx="6085490" cy="3011214"/>
@@ -4636,7 +4980,6 @@
         <w:rPr>
           <w:rFonts w:cs="Times New Roman"/>
         </w:rPr>
-        <w:lastRenderedPageBreak/>
         <w:t>In the flyback converter</w:t>
       </w:r>
       <w:r>
@@ -4871,9 +5214,15 @@
     <w:p>
       <w:pPr>
         <w:pStyle w:val="Balk1"/>
-      </w:pPr>
-      <w:bookmarkStart w:id="6" w:name="_Toc103533190"/>
-      <w:r>
+        <w:rPr>
+          <w:rFonts w:cs="Times New Roman"/>
+        </w:rPr>
+      </w:pPr>
+      <w:bookmarkStart w:id="6" w:name="_Toc103538647"/>
+      <w:r>
+        <w:rPr>
+          <w:rFonts w:cs="Times New Roman"/>
+        </w:rPr>
         <w:t>MAGNETIC DESIGN</w:t>
       </w:r>
       <w:bookmarkEnd w:id="6"/>
@@ -5344,36 +5693,54 @@
       <w:pPr>
         <w:spacing w:line="360" w:lineRule="auto"/>
         <w:jc w:val="both"/>
+        <w:rPr>
+          <w:rFonts w:cs="Times New Roman"/>
+        </w:rPr>
       </w:pPr>
     </w:p>
     <w:p>
       <w:pPr>
         <w:spacing w:line="360" w:lineRule="auto"/>
         <w:jc w:val="both"/>
+        <w:rPr>
+          <w:rFonts w:cs="Times New Roman"/>
+        </w:rPr>
       </w:pPr>
     </w:p>
     <w:p>
       <w:pPr>
         <w:spacing w:line="360" w:lineRule="auto"/>
         <w:jc w:val="both"/>
+        <w:rPr>
+          <w:rFonts w:cs="Times New Roman"/>
+        </w:rPr>
       </w:pPr>
     </w:p>
     <w:p>
       <w:pPr>
         <w:spacing w:line="360" w:lineRule="auto"/>
         <w:jc w:val="both"/>
+        <w:rPr>
+          <w:rFonts w:cs="Times New Roman"/>
+        </w:rPr>
       </w:pPr>
     </w:p>
     <w:p>
       <w:pPr>
         <w:spacing w:line="360" w:lineRule="auto"/>
         <w:jc w:val="both"/>
+        <w:rPr>
+          <w:rFonts w:cs="Times New Roman"/>
+        </w:rPr>
       </w:pPr>
     </w:p>
     <w:p>
       <w:pPr>
         <w:spacing w:line="360" w:lineRule="auto"/>
         <w:jc w:val="both"/>
+        <w:rPr>
+          <w:rFonts w:cs="Times New Roman"/>
+        </w:rPr>
       </w:pPr>
     </w:p>
     <w:p>
@@ -5388,7 +5755,6 @@
           <w:rFonts w:cs="Times New Roman"/>
           <w:noProof/>
         </w:rPr>
-        <w:lastRenderedPageBreak/>
         <w:drawing>
           <wp:inline distT="0" distB="0" distL="0" distR="0" wp14:anchorId="76D3D6C5" wp14:editId="37E345CB">
             <wp:extent cx="5418161" cy="2984408"/>
@@ -6607,7 +6973,6 @@
         <w:rPr>
           <w:rFonts w:eastAsiaTheme="minorEastAsia" w:cs="Times New Roman"/>
         </w:rPr>
-        <w:lastRenderedPageBreak/>
         <w:t xml:space="preserve">Considering an A4 paper, this airgap value corresponds about 2 A4 paper width. After airgap calculations, number of turns is calculated to achieve 47uH magnetizing inductance. </w:t>
       </w:r>
     </w:p>
@@ -6788,13 +7153,22 @@
     <w:p>
       <w:pPr>
         <w:pStyle w:val="Balk2"/>
-      </w:pPr>
-      <w:bookmarkStart w:id="7" w:name="_Toc103533191"/>
-      <w:r>
+        <w:rPr>
+          <w:rFonts w:cs="Times New Roman"/>
+        </w:rPr>
+      </w:pPr>
+      <w:bookmarkStart w:id="7" w:name="_Toc103538648"/>
+      <w:r>
+        <w:rPr>
+          <w:rFonts w:cs="Times New Roman"/>
+        </w:rPr>
         <w:t>CABLE SELECTION</w:t>
       </w:r>
       <w:bookmarkEnd w:id="7"/>
       <w:r>
+        <w:rPr>
+          <w:rFonts w:cs="Times New Roman"/>
+        </w:rPr>
         <w:t xml:space="preserve"> </w:t>
       </w:r>
     </w:p>
@@ -6909,6 +7283,7 @@
           <w:rFonts w:cs="Times New Roman"/>
           <w:noProof/>
         </w:rPr>
+        <w:lastRenderedPageBreak/>
         <w:drawing>
           <wp:inline distT="0" distB="0" distL="0" distR="0" wp14:anchorId="469967A2" wp14:editId="062985C6">
             <wp:extent cx="2371725" cy="1552575"/>
@@ -6994,7 +7369,6 @@
           <w:rFonts w:cs="Times New Roman"/>
           <w:noProof/>
         </w:rPr>
-        <w:lastRenderedPageBreak/>
         <w:drawing>
           <wp:inline distT="0" distB="0" distL="0" distR="0" wp14:anchorId="01FDC132" wp14:editId="7EE93A7B">
             <wp:extent cx="5760720" cy="2748280"/>
@@ -7418,6 +7792,7 @@
         <w:rPr>
           <w:rFonts w:eastAsiaTheme="minorEastAsia" w:cs="Times New Roman"/>
         </w:rPr>
+        <w:lastRenderedPageBreak/>
         <w:t>For primary side</w:t>
       </w:r>
     </w:p>
@@ -7582,6 +7957,9 @@
     <w:p>
       <w:pPr>
         <w:jc w:val="both"/>
+        <w:rPr>
+          <w:rFonts w:cs="Times New Roman"/>
+        </w:rPr>
       </w:pPr>
       <w:r>
         <w:rPr>
@@ -7602,7 +7980,6 @@
           <w:rFonts w:cs="Times New Roman"/>
           <w:noProof/>
         </w:rPr>
-        <w:lastRenderedPageBreak/>
         <w:drawing>
           <wp:inline distT="0" distB="0" distL="0" distR="0" wp14:anchorId="3E09CF96" wp14:editId="196D8C94">
             <wp:extent cx="2806768" cy="2105695"/>
@@ -7791,25 +8168,31 @@
       <w:pPr>
         <w:pStyle w:val="Balk1"/>
         <w:rPr>
-          <w:rFonts w:eastAsiaTheme="minorEastAsia"/>
-        </w:rPr>
-      </w:pPr>
-      <w:bookmarkStart w:id="8" w:name="_Toc103533192"/>
-      <w:r>
-        <w:rPr>
-          <w:rFonts w:eastAsiaTheme="minorEastAsia"/>
-        </w:rPr>
+          <w:rFonts w:eastAsiaTheme="minorEastAsia" w:cs="Times New Roman"/>
+        </w:rPr>
+      </w:pPr>
+      <w:bookmarkStart w:id="8" w:name="_Toc103538649"/>
+      <w:r>
+        <w:rPr>
+          <w:rFonts w:eastAsiaTheme="minorEastAsia" w:cs="Times New Roman"/>
+        </w:rPr>
+        <w:lastRenderedPageBreak/>
         <w:t>CONTROLLER DESIGN</w:t>
       </w:r>
       <w:bookmarkEnd w:id="8"/>
       <w:r>
         <w:rPr>
-          <w:rFonts w:eastAsiaTheme="minorEastAsia"/>
+          <w:rFonts w:eastAsiaTheme="minorEastAsia" w:cs="Times New Roman"/>
         </w:rPr>
         <w:t xml:space="preserve"> </w:t>
       </w:r>
     </w:p>
     <w:p>
+      <w:pPr>
+        <w:rPr>
+          <w:rFonts w:cs="Times New Roman"/>
+        </w:rPr>
+      </w:pPr>
       <w:r>
         <w:rPr>
           <w:rFonts w:eastAsia="Times New Roman" w:cs="Times New Roman"/>
@@ -7942,7 +8325,6 @@
         <w:rPr>
           <w:rFonts w:eastAsia="Times New Roman" w:cs="Times New Roman"/>
         </w:rPr>
-        <w:lastRenderedPageBreak/>
         <w:t>After some research, we learned that there are a lot of chips to control different converter types. Since we are determined to build a flyback converter, we try to find the most suitable controller chip which can control the flyback converter</w:t>
       </w:r>
     </w:p>
@@ -8028,9 +8410,15 @@
     <w:p>
       <w:pPr>
         <w:pStyle w:val="Balk2"/>
-      </w:pPr>
-      <w:bookmarkStart w:id="9" w:name="_Toc103533193"/>
-      <w:r>
+        <w:rPr>
+          <w:rFonts w:cs="Times New Roman"/>
+        </w:rPr>
+      </w:pPr>
+      <w:bookmarkStart w:id="9" w:name="_Toc103538650"/>
+      <w:r>
+        <w:rPr>
+          <w:rFonts w:cs="Times New Roman"/>
+        </w:rPr>
         <w:t>PIN DEFINITIONS</w:t>
       </w:r>
       <w:bookmarkEnd w:id="9"/>
@@ -8038,9 +8426,15 @@
     <w:p>
       <w:pPr>
         <w:pStyle w:val="Balk3"/>
-      </w:pPr>
-      <w:bookmarkStart w:id="10" w:name="_Toc103533194"/>
-      <w:r>
+        <w:rPr>
+          <w:rFonts w:cs="Times New Roman"/>
+        </w:rPr>
+      </w:pPr>
+      <w:bookmarkStart w:id="10" w:name="_Toc103538651"/>
+      <w:r>
+        <w:rPr>
+          <w:rFonts w:cs="Times New Roman"/>
+        </w:rPr>
         <w:t>COMP</w:t>
       </w:r>
       <w:bookmarkEnd w:id="10"/>
@@ -8099,13 +8493,23 @@
         <w:rPr>
           <w:rFonts w:eastAsia="Times New Roman" w:cs="Times New Roman"/>
         </w:rPr>
-        <w:t xml:space="preserve"> is possible to connect this pin directly to the ground in order to obtain a zero duty cycle. In conclusion, it can be said that this pin is a “shut down” pin to stop our flyback converter.</w:t>
+        <w:t xml:space="preserve"> is possible to </w:t>
+      </w:r>
+      <w:r>
+        <w:rPr>
+          <w:rFonts w:eastAsia="Times New Roman" w:cs="Times New Roman"/>
+        </w:rPr>
+        <w:lastRenderedPageBreak/>
+        <w:t>connect this pin directly to the ground in order to obtain a zero duty cycle. In conclusion, it can be said that this pin is a “shut down” pin to stop our flyback converter.</w:t>
       </w:r>
     </w:p>
     <w:p>
       <w:pPr>
         <w:spacing w:line="360" w:lineRule="auto"/>
         <w:jc w:val="center"/>
+        <w:rPr>
+          <w:rFonts w:cs="Times New Roman"/>
+        </w:rPr>
       </w:pPr>
       <w:r>
         <w:rPr>
@@ -8179,9 +8583,15 @@
     <w:p>
       <w:pPr>
         <w:pStyle w:val="Balk3"/>
-      </w:pPr>
-      <w:bookmarkStart w:id="11" w:name="_Toc103533195"/>
-      <w:r>
+        <w:rPr>
+          <w:rFonts w:cs="Times New Roman"/>
+        </w:rPr>
+      </w:pPr>
+      <w:bookmarkStart w:id="11" w:name="_Toc103538652"/>
+      <w:r>
+        <w:rPr>
+          <w:rFonts w:cs="Times New Roman"/>
+        </w:rPr>
         <w:t>GROUND</w:t>
       </w:r>
       <w:bookmarkEnd w:id="11"/>
@@ -8190,6 +8600,9 @@
       <w:pPr>
         <w:spacing w:line="360" w:lineRule="auto"/>
         <w:jc w:val="both"/>
+        <w:rPr>
+          <w:rFonts w:cs="Times New Roman"/>
+        </w:rPr>
       </w:pPr>
       <w:r>
         <w:rPr>
@@ -8215,9 +8628,15 @@
     <w:p>
       <w:pPr>
         <w:pStyle w:val="Balk3"/>
-      </w:pPr>
-      <w:bookmarkStart w:id="12" w:name="_Toc103533196"/>
-      <w:r>
+        <w:rPr>
+          <w:rFonts w:cs="Times New Roman"/>
+        </w:rPr>
+      </w:pPr>
+      <w:bookmarkStart w:id="12" w:name="_Toc103538653"/>
+      <w:r>
+        <w:rPr>
+          <w:rFonts w:cs="Times New Roman"/>
+        </w:rPr>
         <w:t>ISENSE</w:t>
       </w:r>
       <w:bookmarkEnd w:id="12"/>
@@ -8320,13 +8739,15 @@
       <w:pPr>
         <w:spacing w:line="360" w:lineRule="auto"/>
         <w:jc w:val="both"/>
+        <w:rPr>
+          <w:rFonts w:cs="Times New Roman"/>
+        </w:rPr>
       </w:pPr>
       <w:r>
         <w:rPr>
           <w:rFonts w:eastAsia="Times New Roman" w:cs="Times New Roman"/>
           <w:noProof/>
         </w:rPr>
-        <w:lastRenderedPageBreak/>
         <w:drawing>
           <wp:inline distT="114300" distB="114300" distL="114300" distR="114300" wp14:anchorId="417A99BC" wp14:editId="176897B1">
             <wp:extent cx="5731200" cy="1854200"/>
@@ -8407,9 +8828,15 @@
     <w:p>
       <w:pPr>
         <w:pStyle w:val="Balk3"/>
-      </w:pPr>
-      <w:bookmarkStart w:id="13" w:name="_Toc103533197"/>
-      <w:r>
+        <w:rPr>
+          <w:rFonts w:cs="Times New Roman"/>
+        </w:rPr>
+      </w:pPr>
+      <w:bookmarkStart w:id="13" w:name="_Toc103538654"/>
+      <w:r>
+        <w:rPr>
+          <w:rFonts w:cs="Times New Roman"/>
+        </w:rPr>
         <w:t>OUTPUT</w:t>
       </w:r>
       <w:bookmarkEnd w:id="13"/>
@@ -8429,13 +8856,25 @@
         <w:t xml:space="preserve">This pin is connected to MOSFET’s gate. In EE463 hardware project, we need to drive MOSFET’s gate with an optocoupler.  In this case, we don’t need to do that because the necessary circuits are at the inside of our chip. The connection of this side can be seen below. We put an 10Ohm resistor here. This resistor determines the MOSFET’s turn-on turn-off time. Therefore, we will probably put there a very small resistor. </w:t>
       </w:r>
     </w:p>
-    <w:p/>
+    <w:p>
+      <w:pPr>
+        <w:rPr>
+          <w:rFonts w:cs="Times New Roman"/>
+        </w:rPr>
+      </w:pPr>
+    </w:p>
     <w:p>
       <w:pPr>
         <w:pStyle w:val="Balk3"/>
-      </w:pPr>
-      <w:bookmarkStart w:id="14" w:name="_Toc103533198"/>
-      <w:r>
+        <w:rPr>
+          <w:rFonts w:cs="Times New Roman"/>
+        </w:rPr>
+      </w:pPr>
+      <w:bookmarkStart w:id="14" w:name="_Toc103538655"/>
+      <w:r>
+        <w:rPr>
+          <w:rFonts w:cs="Times New Roman"/>
+        </w:rPr>
         <w:t>RT/CT</w:t>
       </w:r>
       <w:bookmarkEnd w:id="14"/>
@@ -8444,6 +8883,9 @@
       <w:pPr>
         <w:spacing w:line="360" w:lineRule="auto"/>
         <w:jc w:val="both"/>
+        <w:rPr>
+          <w:rFonts w:cs="Times New Roman"/>
+        </w:rPr>
       </w:pPr>
       <w:r>
         <w:rPr>
@@ -8456,15 +8898,20 @@
       <w:pPr>
         <w:pStyle w:val="Balk3"/>
         <w:rPr>
+          <w:rFonts w:cs="Times New Roman"/>
           <w:vertAlign w:val="subscript"/>
         </w:rPr>
       </w:pPr>
-      <w:bookmarkStart w:id="15" w:name="_Toc103533199"/>
-      <w:r>
+      <w:bookmarkStart w:id="15" w:name="_Toc103538656"/>
+      <w:r>
+        <w:rPr>
+          <w:rFonts w:cs="Times New Roman"/>
+        </w:rPr>
         <w:t>V</w:t>
       </w:r>
       <w:r>
         <w:rPr>
+          <w:rFonts w:cs="Times New Roman"/>
           <w:vertAlign w:val="subscript"/>
         </w:rPr>
         <w:t>CC</w:t>
@@ -8632,21 +9079,31 @@
         <w:t xml:space="preserve"> Pin Connections</w:t>
       </w:r>
     </w:p>
-    <w:p/>
+    <w:p>
+      <w:pPr>
+        <w:rPr>
+          <w:rFonts w:cs="Times New Roman"/>
+        </w:rPr>
+      </w:pPr>
+    </w:p>
     <w:p>
       <w:pPr>
         <w:pStyle w:val="Balk3"/>
         <w:rPr>
+          <w:rFonts w:cs="Times New Roman"/>
           <w:vertAlign w:val="subscript"/>
         </w:rPr>
       </w:pPr>
-      <w:bookmarkStart w:id="16" w:name="_Toc103533200"/>
-      <w:r>
-        <w:lastRenderedPageBreak/>
+      <w:bookmarkStart w:id="16" w:name="_Toc103538657"/>
+      <w:r>
+        <w:rPr>
+          <w:rFonts w:cs="Times New Roman"/>
+        </w:rPr>
         <w:t>V</w:t>
       </w:r>
       <w:r>
         <w:rPr>
+          <w:rFonts w:cs="Times New Roman"/>
           <w:vertAlign w:val="subscript"/>
         </w:rPr>
         <w:t>FB</w:t>
@@ -8767,11 +9224,17 @@
       </w:pPr>
     </w:p>
     <w:p>
+      <w:pPr>
+        <w:rPr>
+          <w:rFonts w:cs="Times New Roman"/>
+        </w:rPr>
+      </w:pPr>
       <w:r>
         <w:rPr>
           <w:rFonts w:eastAsia="Times New Roman" w:cs="Times New Roman"/>
           <w:noProof/>
         </w:rPr>
+        <w:lastRenderedPageBreak/>
         <w:drawing>
           <wp:inline distT="114300" distB="114300" distL="114300" distR="114300" wp14:anchorId="6567BA54" wp14:editId="576413E3">
             <wp:extent cx="5731200" cy="1790700"/>
@@ -8838,13 +9301,20 @@
     <w:p>
       <w:pPr>
         <w:pStyle w:val="Balk3"/>
-      </w:pPr>
-      <w:bookmarkStart w:id="17" w:name="_Toc103533201"/>
-      <w:r>
+        <w:rPr>
+          <w:rFonts w:cs="Times New Roman"/>
+        </w:rPr>
+      </w:pPr>
+      <w:bookmarkStart w:id="17" w:name="_Toc103538658"/>
+      <w:r>
+        <w:rPr>
+          <w:rFonts w:cs="Times New Roman"/>
+        </w:rPr>
         <w:t>V</w:t>
       </w:r>
       <w:r>
         <w:rPr>
+          <w:rFonts w:cs="Times New Roman"/>
           <w:vertAlign w:val="subscript"/>
         </w:rPr>
         <w:t>REF</w:t>
@@ -8874,9 +9344,15 @@
     <w:p>
       <w:pPr>
         <w:pStyle w:val="Balk2"/>
-      </w:pPr>
-      <w:bookmarkStart w:id="18" w:name="_Toc103533202"/>
-      <w:r>
+        <w:rPr>
+          <w:rFonts w:cs="Times New Roman"/>
+        </w:rPr>
+      </w:pPr>
+      <w:bookmarkStart w:id="18" w:name="_Toc103538659"/>
+      <w:r>
+        <w:rPr>
+          <w:rFonts w:cs="Times New Roman"/>
+        </w:rPr>
         <w:t>TUNING PARAMETERS</w:t>
       </w:r>
       <w:bookmarkEnd w:id="18"/>
@@ -8884,9 +9360,15 @@
     <w:p>
       <w:pPr>
         <w:pStyle w:val="Balk3"/>
-      </w:pPr>
-      <w:bookmarkStart w:id="19" w:name="_Toc103533203"/>
-      <w:r>
+        <w:rPr>
+          <w:rFonts w:cs="Times New Roman"/>
+        </w:rPr>
+      </w:pPr>
+      <w:bookmarkStart w:id="19" w:name="_Toc103538660"/>
+      <w:r>
+        <w:rPr>
+          <w:rFonts w:cs="Times New Roman"/>
+        </w:rPr>
         <w:t>HOW TO SET OSCILLATION FREQUENCY</w:t>
       </w:r>
       <w:bookmarkEnd w:id="19"/>
@@ -9015,13 +9497,7 @@
         <w:rPr>
           <w:rFonts w:eastAsia="Times New Roman" w:cs="Times New Roman"/>
         </w:rPr>
-        <w:t>k</w:t>
-      </w:r>
-      <w:r>
-        <w:rPr>
-          <w:rFonts w:eastAsia="Times New Roman" w:cs="Times New Roman"/>
-        </w:rPr>
-        <w:t>Ω</w:t>
+        <w:t>kΩ</w:t>
       </w:r>
       <w:r>
         <w:rPr>
@@ -9204,14 +9680,22 @@
     <w:p>
       <w:pPr>
         <w:pStyle w:val="Balk3"/>
-      </w:pPr>
-      <w:bookmarkStart w:id="20" w:name="_Toc103533204"/>
-      <w:r>
-        <w:lastRenderedPageBreak/>
+        <w:rPr>
+          <w:rFonts w:cs="Times New Roman"/>
+        </w:rPr>
+      </w:pPr>
+      <w:bookmarkStart w:id="20" w:name="_Toc103538661"/>
+      <w:r>
+        <w:rPr>
+          <w:rFonts w:cs="Times New Roman"/>
+        </w:rPr>
         <w:t>HOW TO SET OUTPUT VOLTAGE</w:t>
       </w:r>
       <w:bookmarkEnd w:id="20"/>
       <w:r>
+        <w:rPr>
+          <w:rFonts w:cs="Times New Roman"/>
+        </w:rPr>
         <w:t xml:space="preserve"> </w:t>
       </w:r>
     </w:p>
@@ -9294,6 +9778,7 @@
           <w:rFonts w:eastAsia="Times New Roman" w:cs="Times New Roman"/>
           <w:noProof/>
         </w:rPr>
+        <w:lastRenderedPageBreak/>
         <w:drawing>
           <wp:inline distT="114300" distB="114300" distL="114300" distR="114300" wp14:anchorId="3D0594E1" wp14:editId="0BBB40F0">
             <wp:extent cx="4215740" cy="1609106"/>
@@ -9368,9 +9853,15 @@
     <w:p>
       <w:pPr>
         <w:pStyle w:val="Balk3"/>
-      </w:pPr>
-      <w:bookmarkStart w:id="21" w:name="_Toc103533205"/>
-      <w:r>
+        <w:rPr>
+          <w:rFonts w:cs="Times New Roman"/>
+        </w:rPr>
+      </w:pPr>
+      <w:bookmarkStart w:id="21" w:name="_Toc103538662"/>
+      <w:r>
+        <w:rPr>
+          <w:rFonts w:cs="Times New Roman"/>
+        </w:rPr>
         <w:t>THIRD WINDING</w:t>
       </w:r>
       <w:bookmarkEnd w:id="21"/>
@@ -9435,13 +9926,22 @@
     <w:p>
       <w:pPr>
         <w:pStyle w:val="Balk3"/>
-      </w:pPr>
-      <w:bookmarkStart w:id="22" w:name="_Toc103533206"/>
-      <w:r>
+        <w:rPr>
+          <w:rFonts w:cs="Times New Roman"/>
+        </w:rPr>
+      </w:pPr>
+      <w:bookmarkStart w:id="22" w:name="_Toc103538663"/>
+      <w:r>
+        <w:rPr>
+          <w:rFonts w:cs="Times New Roman"/>
+        </w:rPr>
         <w:t>SNUBBER CIRCUIT</w:t>
       </w:r>
       <w:bookmarkEnd w:id="22"/>
       <w:r>
+        <w:rPr>
+          <w:rFonts w:cs="Times New Roman"/>
+        </w:rPr>
         <w:t xml:space="preserve"> </w:t>
       </w:r>
     </w:p>
@@ -9498,6 +9998,7 @@
       </w:pPr>
       <w:r>
         <w:rPr>
+          <w:rFonts w:cs="Times New Roman"/>
           <w:noProof/>
         </w:rPr>
         <w:drawing>
@@ -9540,6 +10041,9 @@
     <w:p>
       <w:pPr>
         <w:jc w:val="center"/>
+        <w:rPr>
+          <w:rFonts w:cs="Times New Roman"/>
+        </w:rPr>
       </w:pPr>
     </w:p>
     <w:p>
@@ -9571,9 +10075,15 @@
     <w:p>
       <w:pPr>
         <w:pStyle w:val="Balk1"/>
-      </w:pPr>
-      <w:bookmarkStart w:id="23" w:name="_Toc103533207"/>
-      <w:r>
+        <w:rPr>
+          <w:rFonts w:cs="Times New Roman"/>
+        </w:rPr>
+      </w:pPr>
+      <w:bookmarkStart w:id="23" w:name="_Toc103538664"/>
+      <w:r>
+        <w:rPr>
+          <w:rFonts w:cs="Times New Roman"/>
+        </w:rPr>
         <w:lastRenderedPageBreak/>
         <w:t>SIMULATION RESULTS</w:t>
       </w:r>
@@ -9582,9 +10092,15 @@
     <w:p>
       <w:pPr>
         <w:pStyle w:val="Balk2"/>
-      </w:pPr>
-      <w:bookmarkStart w:id="24" w:name="_Toc103533208"/>
-      <w:r>
+        <w:rPr>
+          <w:rFonts w:cs="Times New Roman"/>
+        </w:rPr>
+      </w:pPr>
+      <w:bookmarkStart w:id="24" w:name="_Toc103538665"/>
+      <w:r>
+        <w:rPr>
+          <w:rFonts w:cs="Times New Roman"/>
+        </w:rPr>
         <w:t>FOR 24V INPUT VOLTAGE</w:t>
       </w:r>
       <w:bookmarkEnd w:id="24"/>
@@ -9592,9 +10108,13 @@
     <w:p>
       <w:pPr>
         <w:jc w:val="center"/>
-      </w:pPr>
-      <w:r>
-        <w:rPr>
+        <w:rPr>
+          <w:rFonts w:cs="Times New Roman"/>
+        </w:rPr>
+      </w:pPr>
+      <w:r>
+        <w:rPr>
+          <w:rFonts w:cs="Times New Roman"/>
           <w:noProof/>
         </w:rPr>
         <w:drawing>
@@ -9675,12 +10195,14 @@
       </w:pPr>
       <w:r>
         <w:rPr>
+          <w:rFonts w:cs="Times New Roman"/>
           <w:noProof/>
         </w:rPr>
         <w:t>e</w:t>
       </w:r>
       <w:r>
         <w:rPr>
+          <w:rFonts w:cs="Times New Roman"/>
           <w:noProof/>
         </w:rPr>
         <w:drawing>
@@ -9761,6 +10283,7 @@
       </w:pPr>
       <w:r>
         <w:rPr>
+          <w:rFonts w:cs="Times New Roman"/>
           <w:noProof/>
         </w:rPr>
         <w:drawing>
@@ -9841,6 +10364,7 @@
       </w:pPr>
       <w:r>
         <w:rPr>
+          <w:rFonts w:cs="Times New Roman"/>
           <w:noProof/>
         </w:rPr>
         <w:lastRenderedPageBreak/>
@@ -9965,6 +10489,7 @@
       </w:pPr>
       <w:r>
         <w:rPr>
+          <w:rFonts w:cs="Times New Roman"/>
           <w:noProof/>
         </w:rPr>
         <w:drawing>
@@ -10045,9 +10570,15 @@
     <w:p>
       <w:pPr>
         <w:pStyle w:val="Balk2"/>
-      </w:pPr>
-      <w:bookmarkStart w:id="25" w:name="_Toc103533209"/>
-      <w:r>
+        <w:rPr>
+          <w:rFonts w:cs="Times New Roman"/>
+        </w:rPr>
+      </w:pPr>
+      <w:bookmarkStart w:id="25" w:name="_Toc103538666"/>
+      <w:r>
+        <w:rPr>
+          <w:rFonts w:cs="Times New Roman"/>
+        </w:rPr>
         <w:t>48 VOLTS INPUT VOLTAGE</w:t>
       </w:r>
       <w:bookmarkEnd w:id="25"/>
@@ -10055,9 +10586,13 @@
     <w:p>
       <w:pPr>
         <w:jc w:val="center"/>
-      </w:pPr>
-      <w:r>
-        <w:rPr>
+        <w:rPr>
+          <w:rFonts w:cs="Times New Roman"/>
+        </w:rPr>
+      </w:pPr>
+      <w:r>
+        <w:rPr>
+          <w:rFonts w:cs="Times New Roman"/>
           <w:noProof/>
         </w:rPr>
         <w:drawing>
@@ -10132,9 +10667,13 @@
     <w:p>
       <w:pPr>
         <w:jc w:val="center"/>
-      </w:pPr>
-      <w:r>
-        <w:rPr>
+        <w:rPr>
+          <w:rFonts w:cs="Times New Roman"/>
+        </w:rPr>
+      </w:pPr>
+      <w:r>
+        <w:rPr>
+          <w:rFonts w:cs="Times New Roman"/>
           <w:noProof/>
         </w:rPr>
         <w:lastRenderedPageBreak/>
@@ -10210,19 +10749,29 @@
     <w:p>
       <w:pPr>
         <w:jc w:val="center"/>
+        <w:rPr>
+          <w:rFonts w:cs="Times New Roman"/>
+        </w:rPr>
       </w:pPr>
     </w:p>
     <w:p>
       <w:pPr>
         <w:jc w:val="center"/>
+        <w:rPr>
+          <w:rFonts w:cs="Times New Roman"/>
+        </w:rPr>
       </w:pPr>
     </w:p>
     <w:p>
       <w:pPr>
         <w:jc w:val="center"/>
-      </w:pPr>
-      <w:r>
-        <w:rPr>
+        <w:rPr>
+          <w:rFonts w:cs="Times New Roman"/>
+        </w:rPr>
+      </w:pPr>
+      <w:r>
+        <w:rPr>
+          <w:rFonts w:cs="Times New Roman"/>
           <w:noProof/>
         </w:rPr>
         <w:drawing>
@@ -10303,6 +10852,7 @@
       </w:pPr>
       <w:r>
         <w:rPr>
+          <w:rFonts w:cs="Times New Roman"/>
           <w:noProof/>
         </w:rPr>
         <w:drawing>
@@ -10377,9 +10927,15 @@
     <w:p>
       <w:pPr>
         <w:pStyle w:val="Balk1"/>
-      </w:pPr>
-      <w:bookmarkStart w:id="26" w:name="_Toc103533210"/>
-      <w:r>
+        <w:rPr>
+          <w:rFonts w:cs="Times New Roman"/>
+        </w:rPr>
+      </w:pPr>
+      <w:bookmarkStart w:id="26" w:name="_Toc103538667"/>
+      <w:r>
+        <w:rPr>
+          <w:rFonts w:cs="Times New Roman"/>
+        </w:rPr>
         <w:lastRenderedPageBreak/>
         <w:t>EFFICIENCY CALCULATIONS</w:t>
       </w:r>
@@ -10388,9 +10944,15 @@
     <w:p>
       <w:pPr>
         <w:pStyle w:val="Balk2"/>
-      </w:pPr>
-      <w:bookmarkStart w:id="27" w:name="_Toc103533211"/>
-      <w:r>
+        <w:rPr>
+          <w:rFonts w:cs="Times New Roman"/>
+        </w:rPr>
+      </w:pPr>
+      <w:bookmarkStart w:id="27" w:name="_Toc103538668"/>
+      <w:r>
+        <w:rPr>
+          <w:rFonts w:cs="Times New Roman"/>
+        </w:rPr>
         <w:t>24 VOLTS INPUT VOLTAGE</w:t>
       </w:r>
       <w:bookmarkEnd w:id="27"/>
@@ -10499,6 +11061,11 @@
       </w:pPr>
     </w:p>
     <w:p>
+      <w:pPr>
+        <w:rPr>
+          <w:rFonts w:cs="Times New Roman"/>
+        </w:rPr>
+      </w:pPr>
       <w:r>
         <w:rPr>
           <w:rFonts w:eastAsia="Times New Roman" w:cs="Times New Roman"/>
@@ -10583,61 +11150,119 @@
       </w:r>
     </w:p>
     <w:p>
-      <w:r>
+      <w:pPr>
+        <w:rPr>
+          <w:rFonts w:cs="Times New Roman"/>
+        </w:rPr>
+      </w:pPr>
+      <w:r>
+        <w:rPr>
+          <w:rFonts w:cs="Times New Roman"/>
+        </w:rPr>
         <w:tab/>
         <w:t xml:space="preserve">       Figure </w:t>
       </w:r>
       <w:r>
+        <w:rPr>
+          <w:rFonts w:cs="Times New Roman"/>
+        </w:rPr>
         <w:t>2</w:t>
       </w:r>
       <w:r>
+        <w:rPr>
+          <w:rFonts w:cs="Times New Roman"/>
+        </w:rPr>
         <w:t>8</w:t>
       </w:r>
       <w:r>
+        <w:rPr>
+          <w:rFonts w:cs="Times New Roman"/>
+        </w:rPr>
         <w:t>: Output Power</w:t>
       </w:r>
       <w:r>
+        <w:rPr>
+          <w:rFonts w:cs="Times New Roman"/>
+        </w:rPr>
         <w:t xml:space="preserve"> (24V </w:t>
       </w:r>
       <w:proofErr w:type="gramStart"/>
       <w:r>
+        <w:rPr>
+          <w:rFonts w:cs="Times New Roman"/>
+        </w:rPr>
         <w:t xml:space="preserve">Input)   </w:t>
       </w:r>
       <w:proofErr w:type="gramEnd"/>
       <w:r>
+        <w:rPr>
+          <w:rFonts w:cs="Times New Roman"/>
+        </w:rPr>
         <w:t xml:space="preserve">           </w:t>
       </w:r>
       <w:r>
+        <w:rPr>
+          <w:rFonts w:cs="Times New Roman"/>
+        </w:rPr>
         <w:t xml:space="preserve">Figure </w:t>
       </w:r>
       <w:r>
+        <w:rPr>
+          <w:rFonts w:cs="Times New Roman"/>
+        </w:rPr>
         <w:t>2</w:t>
       </w:r>
       <w:r>
+        <w:rPr>
+          <w:rFonts w:cs="Times New Roman"/>
+        </w:rPr>
         <w:t>9</w:t>
       </w:r>
       <w:r>
+        <w:rPr>
+          <w:rFonts w:cs="Times New Roman"/>
+        </w:rPr>
         <w:t>: Input Power</w:t>
       </w:r>
       <w:r>
+        <w:rPr>
+          <w:rFonts w:cs="Times New Roman"/>
+        </w:rPr>
         <w:t xml:space="preserve"> (24V Input)</w:t>
       </w:r>
     </w:p>
     <w:p>
       <w:pPr>
         <w:pStyle w:val="Balk2"/>
-      </w:pPr>
-      <w:bookmarkStart w:id="28" w:name="_Toc103533212"/>
-      <w:r>
+        <w:rPr>
+          <w:rFonts w:cs="Times New Roman"/>
+        </w:rPr>
+      </w:pPr>
+      <w:bookmarkStart w:id="28" w:name="_Toc103538669"/>
+      <w:r>
+        <w:rPr>
+          <w:rFonts w:cs="Times New Roman"/>
+        </w:rPr>
         <w:t>48 VOLTS INPUT VOLTAGE</w:t>
       </w:r>
       <w:bookmarkEnd w:id="28"/>
       <w:r>
+        <w:rPr>
+          <w:rFonts w:cs="Times New Roman"/>
+        </w:rPr>
         <w:t xml:space="preserve"> </w:t>
       </w:r>
     </w:p>
     <w:p>
-      <w:r>
+      <w:pPr>
+        <w:rPr>
+          <w:rFonts w:cs="Times New Roman"/>
+        </w:rPr>
+      </w:pPr>
+      <w:r>
+        <w:rPr>
+          <w:rFonts w:cs="Times New Roman"/>
+        </w:rPr>
         <w:t>For 48V input voltage case, calculation is shown below equation.</w:t>
       </w:r>
     </w:p>
@@ -10695,6 +11320,9 @@
     <w:p>
       <w:pPr>
         <w:jc w:val="center"/>
+        <w:rPr>
+          <w:rFonts w:cs="Times New Roman"/>
+        </w:rPr>
       </w:pPr>
       <w:r>
         <w:rPr>
@@ -10780,69 +11408,128 @@
       </w:r>
     </w:p>
     <w:p>
-      <w:r>
+      <w:pPr>
+        <w:rPr>
+          <w:rFonts w:cs="Times New Roman"/>
+        </w:rPr>
+      </w:pPr>
+      <w:r>
+        <w:rPr>
+          <w:rFonts w:cs="Times New Roman"/>
+        </w:rPr>
         <w:t xml:space="preserve">             Figure </w:t>
       </w:r>
       <w:r>
+        <w:rPr>
+          <w:rFonts w:cs="Times New Roman"/>
+        </w:rPr>
         <w:t>30</w:t>
       </w:r>
       <w:r>
+        <w:rPr>
+          <w:rFonts w:cs="Times New Roman"/>
+        </w:rPr>
         <w:t>: Output Power (48V Input)</w:t>
       </w:r>
       <w:r>
+        <w:rPr>
+          <w:rFonts w:cs="Times New Roman"/>
+        </w:rPr>
         <w:tab/>
       </w:r>
       <w:r>
+        <w:rPr>
+          <w:rFonts w:cs="Times New Roman"/>
+        </w:rPr>
         <w:tab/>
       </w:r>
       <w:r>
+        <w:rPr>
+          <w:rFonts w:cs="Times New Roman"/>
+        </w:rPr>
         <w:tab/>
         <w:t xml:space="preserve">    Figure </w:t>
       </w:r>
       <w:r>
+        <w:rPr>
+          <w:rFonts w:cs="Times New Roman"/>
+        </w:rPr>
         <w:t>3</w:t>
       </w:r>
       <w:r>
+        <w:rPr>
+          <w:rFonts w:cs="Times New Roman"/>
+        </w:rPr>
         <w:t>1</w:t>
       </w:r>
       <w:r>
+        <w:rPr>
+          <w:rFonts w:cs="Times New Roman"/>
+        </w:rPr>
         <w:t>: Input Power (48V Input)</w:t>
       </w:r>
     </w:p>
     <w:p>
       <w:pPr>
         <w:pStyle w:val="Balk1"/>
-      </w:pPr>
-      <w:bookmarkStart w:id="29" w:name="_Toc103533213"/>
-      <w:r>
+        <w:rPr>
+          <w:rFonts w:cs="Times New Roman"/>
+        </w:rPr>
+      </w:pPr>
+      <w:bookmarkStart w:id="29" w:name="_Toc103538670"/>
+      <w:r>
+        <w:rPr>
+          <w:rFonts w:cs="Times New Roman"/>
+        </w:rPr>
         <w:t>EQUIPMENT SELECTION</w:t>
       </w:r>
       <w:bookmarkEnd w:id="29"/>
       <w:r>
+        <w:rPr>
+          <w:rFonts w:cs="Times New Roman"/>
+        </w:rPr>
         <w:t xml:space="preserve"> </w:t>
       </w:r>
     </w:p>
     <w:p>
       <w:pPr>
         <w:pStyle w:val="Balk2"/>
-      </w:pPr>
-      <w:bookmarkStart w:id="30" w:name="_Toc103533214"/>
-      <w:r>
+        <w:rPr>
+          <w:rFonts w:cs="Times New Roman"/>
+        </w:rPr>
+      </w:pPr>
+      <w:bookmarkStart w:id="30" w:name="_Toc103538671"/>
+      <w:r>
+        <w:rPr>
+          <w:rFonts w:cs="Times New Roman"/>
+        </w:rPr>
         <w:t>MOSFET SELECTION</w:t>
       </w:r>
       <w:bookmarkEnd w:id="30"/>
     </w:p>
     <w:p>
-      <w:r>
+      <w:pPr>
+        <w:rPr>
+          <w:rFonts w:cs="Times New Roman"/>
+        </w:rPr>
+      </w:pPr>
+      <w:r>
+        <w:rPr>
+          <w:rFonts w:cs="Times New Roman"/>
+        </w:rPr>
         <w:t xml:space="preserve">To select the required MOSFET, voltage and current ratings at the transient state must be investigated. </w:t>
       </w:r>
     </w:p>
     <w:p>
       <w:pPr>
         <w:jc w:val="center"/>
-      </w:pPr>
-      <w:r>
-        <w:rPr>
+        <w:rPr>
+          <w:rFonts w:cs="Times New Roman"/>
+        </w:rPr>
+      </w:pPr>
+      <w:r>
+        <w:rPr>
+          <w:rFonts w:cs="Times New Roman"/>
           <w:noProof/>
         </w:rPr>
         <w:lastRenderedPageBreak/>
@@ -10891,27 +11578,34 @@
         </w:rPr>
       </w:pPr>
       <w:r>
+        <w:rPr>
+          <w:rFonts w:cs="Times New Roman"/>
+        </w:rPr>
         <w:t xml:space="preserve">Figure </w:t>
       </w:r>
       <w:r>
+        <w:rPr>
+          <w:rFonts w:cs="Times New Roman"/>
+        </w:rPr>
         <w:t>32</w:t>
       </w:r>
       <w:r>
-        <w:t xml:space="preserve">. </w:t>
-      </w:r>
-      <w:r>
-        <w:rPr>
-          <w:rFonts w:cs="Times New Roman"/>
-        </w:rPr>
-        <w:t>MOSFET Current Waveform Transient (48V Input)</w:t>
+        <w:rPr>
+          <w:rFonts w:cs="Times New Roman"/>
+        </w:rPr>
+        <w:t>. MOSFET Current Waveform Transient (48V Input)</w:t>
       </w:r>
     </w:p>
     <w:p>
       <w:pPr>
         <w:jc w:val="center"/>
-      </w:pPr>
-      <w:r>
-        <w:rPr>
+        <w:rPr>
+          <w:rFonts w:cs="Times New Roman"/>
+        </w:rPr>
+      </w:pPr>
+      <w:r>
+        <w:rPr>
+          <w:rFonts w:cs="Times New Roman"/>
           <w:noProof/>
         </w:rPr>
         <w:drawing>
@@ -10959,59 +11653,97 @@
         </w:rPr>
       </w:pPr>
       <w:r>
+        <w:rPr>
+          <w:rFonts w:cs="Times New Roman"/>
+        </w:rPr>
         <w:t>Figure 3</w:t>
       </w:r>
       <w:r>
+        <w:rPr>
+          <w:rFonts w:cs="Times New Roman"/>
+        </w:rPr>
         <w:t>3</w:t>
       </w:r>
       <w:r>
-        <w:t xml:space="preserve">. </w:t>
-      </w:r>
-      <w:r>
-        <w:rPr>
-          <w:rFonts w:cs="Times New Roman"/>
-        </w:rPr>
-        <w:t>MOSFET Current Waveform Transient (24V Input)</w:t>
-      </w:r>
-    </w:p>
-    <w:p>
-      <w:pPr>
-        <w:rPr>
-          <w:rFonts w:cs="Times New Roman"/>
-        </w:rPr>
-      </w:pPr>
-    </w:p>
-    <w:p>
-      <w:r>
+        <w:rPr>
+          <w:rFonts w:cs="Times New Roman"/>
+        </w:rPr>
+        <w:t>. MOSFET Current Waveform Transient (24V Input)</w:t>
+      </w:r>
+    </w:p>
+    <w:p>
+      <w:pPr>
+        <w:rPr>
+          <w:rFonts w:cs="Times New Roman"/>
+        </w:rPr>
+      </w:pPr>
+    </w:p>
+    <w:p>
+      <w:pPr>
+        <w:rPr>
+          <w:rFonts w:cs="Times New Roman"/>
+        </w:rPr>
+      </w:pPr>
+      <w:r>
+        <w:rPr>
+          <w:rFonts w:cs="Times New Roman"/>
+        </w:rPr>
         <w:t>The required ratings of the MOSFET can be seen in Table 3, which is obtained from Figures 2</w:t>
       </w:r>
       <w:r>
+        <w:rPr>
+          <w:rFonts w:cs="Times New Roman"/>
+        </w:rPr>
         <w:t>2</w:t>
       </w:r>
       <w:r>
+        <w:rPr>
+          <w:rFonts w:cs="Times New Roman"/>
+        </w:rPr>
         <w:t>, 2</w:t>
       </w:r>
       <w:r>
+        <w:rPr>
+          <w:rFonts w:cs="Times New Roman"/>
+        </w:rPr>
         <w:t>6</w:t>
       </w:r>
       <w:r>
+        <w:rPr>
+          <w:rFonts w:cs="Times New Roman"/>
+        </w:rPr>
         <w:t>, 3</w:t>
       </w:r>
       <w:r>
+        <w:rPr>
+          <w:rFonts w:cs="Times New Roman"/>
+        </w:rPr>
         <w:t>2</w:t>
       </w:r>
       <w:r>
+        <w:rPr>
+          <w:rFonts w:cs="Times New Roman"/>
+        </w:rPr>
         <w:t xml:space="preserve"> and 3</w:t>
       </w:r>
       <w:r>
+        <w:rPr>
+          <w:rFonts w:cs="Times New Roman"/>
+        </w:rPr>
         <w:t>3.</w:t>
       </w:r>
     </w:p>
     <w:p>
       <w:pPr>
         <w:jc w:val="center"/>
-      </w:pPr>
-      <w:r>
+        <w:rPr>
+          <w:rFonts w:cs="Times New Roman"/>
+        </w:rPr>
+      </w:pPr>
+      <w:r>
+        <w:rPr>
+          <w:rFonts w:cs="Times New Roman"/>
+        </w:rPr>
         <w:t>Table 3. Required Ratings of MOSFET</w:t>
       </w:r>
     </w:p>
@@ -11035,12 +11767,14 @@
             <w:pPr>
               <w:jc w:val="center"/>
               <w:rPr>
+                <w:rFonts w:cs="Times New Roman"/>
                 <w:b/>
                 <w:bCs/>
               </w:rPr>
             </w:pPr>
             <w:r>
               <w:rPr>
+                <w:rFonts w:cs="Times New Roman"/>
                 <w:b/>
                 <w:bCs/>
               </w:rPr>
@@ -11056,12 +11790,14 @@
             <w:pPr>
               <w:jc w:val="center"/>
               <w:rPr>
+                <w:rFonts w:cs="Times New Roman"/>
                 <w:b/>
                 <w:bCs/>
               </w:rPr>
             </w:pPr>
             <w:r>
               <w:rPr>
+                <w:rFonts w:cs="Times New Roman"/>
                 <w:b/>
                 <w:bCs/>
               </w:rPr>
@@ -11077,12 +11813,14 @@
             <w:pPr>
               <w:jc w:val="center"/>
               <w:rPr>
+                <w:rFonts w:cs="Times New Roman"/>
                 <w:b/>
                 <w:bCs/>
               </w:rPr>
             </w:pPr>
             <w:r>
               <w:rPr>
+                <w:rFonts w:cs="Times New Roman"/>
                 <w:b/>
                 <w:bCs/>
               </w:rPr>
@@ -11099,8 +11837,14 @@
           <w:p>
             <w:pPr>
               <w:jc w:val="center"/>
+              <w:rPr>
+                <w:rFonts w:cs="Times New Roman"/>
+              </w:rPr>
             </w:pPr>
             <w:r>
+              <w:rPr>
+                <w:rFonts w:cs="Times New Roman"/>
+              </w:rPr>
               <w:t>24 V</w:t>
             </w:r>
           </w:p>
@@ -11112,8 +11856,14 @@
           <w:p>
             <w:pPr>
               <w:jc w:val="center"/>
+              <w:rPr>
+                <w:rFonts w:cs="Times New Roman"/>
+              </w:rPr>
             </w:pPr>
             <w:r>
+              <w:rPr>
+                <w:rFonts w:cs="Times New Roman"/>
+              </w:rPr>
               <w:t>~280 V</w:t>
             </w:r>
           </w:p>
@@ -11125,8 +11875,14 @@
           <w:p>
             <w:pPr>
               <w:jc w:val="center"/>
+              <w:rPr>
+                <w:rFonts w:cs="Times New Roman"/>
+              </w:rPr>
             </w:pPr>
             <w:r>
+              <w:rPr>
+                <w:rFonts w:cs="Times New Roman"/>
+              </w:rPr>
               <w:t>~27 A</w:t>
             </w:r>
           </w:p>
@@ -11140,8 +11896,14 @@
           <w:p>
             <w:pPr>
               <w:jc w:val="center"/>
+              <w:rPr>
+                <w:rFonts w:cs="Times New Roman"/>
+              </w:rPr>
             </w:pPr>
             <w:r>
+              <w:rPr>
+                <w:rFonts w:cs="Times New Roman"/>
+              </w:rPr>
               <w:t>48 V</w:t>
             </w:r>
           </w:p>
@@ -11153,8 +11915,14 @@
           <w:p>
             <w:pPr>
               <w:jc w:val="center"/>
+              <w:rPr>
+                <w:rFonts w:cs="Times New Roman"/>
+              </w:rPr>
             </w:pPr>
             <w:r>
+              <w:rPr>
+                <w:rFonts w:cs="Times New Roman"/>
+              </w:rPr>
               <w:t>~300 V</w:t>
             </w:r>
           </w:p>
@@ -11166,61 +11934,105 @@
           <w:p>
             <w:pPr>
               <w:jc w:val="center"/>
+              <w:rPr>
+                <w:rFonts w:cs="Times New Roman"/>
+              </w:rPr>
             </w:pPr>
             <w:r>
+              <w:rPr>
+                <w:rFonts w:cs="Times New Roman"/>
+              </w:rPr>
               <w:t>~27 A</w:t>
             </w:r>
           </w:p>
         </w:tc>
       </w:tr>
     </w:tbl>
-    <w:p/>
-    <w:p>
-      <w:r>
-        <w:t xml:space="preserve">Based on these specifications, </w:t>
-      </w:r>
-      <w:r>
-        <w:t>IXFP38N30X3M</w:t>
-      </w:r>
-      <w:r>
-        <w:t xml:space="preserve"> N-Channel MOSFET is selected.</w:t>
-      </w:r>
-      <w:r>
+    <w:p>
+      <w:pPr>
+        <w:rPr>
+          <w:rFonts w:cs="Times New Roman"/>
+        </w:rPr>
+      </w:pPr>
+    </w:p>
+    <w:p>
+      <w:pPr>
+        <w:rPr>
+          <w:rFonts w:cs="Times New Roman"/>
+        </w:rPr>
+      </w:pPr>
+      <w:r>
+        <w:rPr>
+          <w:rFonts w:cs="Times New Roman"/>
+        </w:rPr>
+        <w:t>Based on these specifications, IXFP38N30X3M N-Channel MOSFET is selected.</w:t>
+      </w:r>
+      <w:r>
+        <w:rPr>
+          <w:rFonts w:cs="Times New Roman"/>
+        </w:rPr>
         <w:t xml:space="preserve"> This MOSFET can work up to 300V and 38 A. </w:t>
       </w:r>
       <w:r>
+        <w:rPr>
+          <w:rFonts w:cs="Times New Roman"/>
+        </w:rPr>
         <w:t>Datasheet of the MOSFET can be found in [1].</w:t>
       </w:r>
     </w:p>
     <w:p>
       <w:pPr>
         <w:pStyle w:val="Balk2"/>
-      </w:pPr>
-      <w:bookmarkStart w:id="31" w:name="_Toc103533215"/>
-      <w:r>
+        <w:rPr>
+          <w:rFonts w:cs="Times New Roman"/>
+        </w:rPr>
+      </w:pPr>
+      <w:bookmarkStart w:id="31" w:name="_Toc103538672"/>
+      <w:r>
+        <w:rPr>
+          <w:rFonts w:cs="Times New Roman"/>
+        </w:rPr>
         <w:t>DIODE SELECTION</w:t>
       </w:r>
       <w:bookmarkEnd w:id="31"/>
     </w:p>
     <w:p>
-      <w:r>
+      <w:pPr>
+        <w:rPr>
+          <w:rFonts w:cs="Times New Roman"/>
+        </w:rPr>
+      </w:pPr>
+      <w:r>
+        <w:rPr>
+          <w:rFonts w:cs="Times New Roman"/>
+        </w:rPr>
         <w:t xml:space="preserve">To select the required diode, voltage and current ratings must be investigated. The ratings are obtained from </w:t>
       </w:r>
       <w:proofErr w:type="spellStart"/>
       <w:r>
+        <w:rPr>
+          <w:rFonts w:cs="Times New Roman"/>
+        </w:rPr>
         <w:t>LTSpice</w:t>
       </w:r>
       <w:proofErr w:type="spellEnd"/>
       <w:r>
+        <w:rPr>
+          <w:rFonts w:cs="Times New Roman"/>
+        </w:rPr>
         <w:t>.</w:t>
       </w:r>
     </w:p>
     <w:p>
       <w:pPr>
         <w:jc w:val="center"/>
-      </w:pPr>
-      <w:r>
-        <w:rPr>
+        <w:rPr>
+          <w:rFonts w:cs="Times New Roman"/>
+        </w:rPr>
+      </w:pPr>
+      <w:r>
+        <w:rPr>
+          <w:rFonts w:cs="Times New Roman"/>
           <w:noProof/>
         </w:rPr>
         <w:lastRenderedPageBreak/>
@@ -11269,13 +12081,10 @@
         </w:rPr>
       </w:pPr>
       <w:r>
-        <w:t xml:space="preserve">Figure 33. </w:t>
-      </w:r>
-      <w:r>
-        <w:rPr>
-          <w:rFonts w:cs="Times New Roman"/>
-        </w:rPr>
-        <w:t>Diode Current Waveform Transient (24V Input)</w:t>
+        <w:rPr>
+          <w:rFonts w:cs="Times New Roman"/>
+        </w:rPr>
+        <w:t>Figure 33. Diode Current Waveform Transient (24V Input)</w:t>
       </w:r>
     </w:p>
     <w:p>
@@ -11287,6 +12096,7 @@
       </w:pPr>
       <w:r>
         <w:rPr>
+          <w:rFonts w:cs="Times New Roman"/>
           <w:noProof/>
         </w:rPr>
         <w:drawing>
@@ -11334,13 +12144,10 @@
         </w:rPr>
       </w:pPr>
       <w:r>
-        <w:t xml:space="preserve">Figure 34. </w:t>
-      </w:r>
-      <w:r>
-        <w:rPr>
-          <w:rFonts w:cs="Times New Roman"/>
-        </w:rPr>
-        <w:t>Diode Current Waveform Transient (48V Input)</w:t>
+        <w:rPr>
+          <w:rFonts w:cs="Times New Roman"/>
+        </w:rPr>
+        <w:t>Figure 34. Diode Current Waveform Transient (48V Input)</w:t>
       </w:r>
     </w:p>
     <w:p>
@@ -11360,6 +12167,7 @@
       </w:pPr>
       <w:r>
         <w:rPr>
+          <w:rFonts w:cs="Times New Roman"/>
           <w:noProof/>
         </w:rPr>
         <w:drawing>
@@ -11407,13 +12215,10 @@
         </w:rPr>
       </w:pPr>
       <w:r>
-        <w:t xml:space="preserve">Figure 35. </w:t>
-      </w:r>
-      <w:r>
-        <w:rPr>
-          <w:rFonts w:cs="Times New Roman"/>
-        </w:rPr>
-        <w:t>Diode Voltage Waveform Steady State (24V Input)</w:t>
+        <w:rPr>
+          <w:rFonts w:cs="Times New Roman"/>
+        </w:rPr>
+        <w:t>Figure 35. Diode Voltage Waveform Steady State (24V Input)</w:t>
       </w:r>
     </w:p>
     <w:p>
@@ -11425,6 +12230,7 @@
       </w:pPr>
       <w:r>
         <w:rPr>
+          <w:rFonts w:cs="Times New Roman"/>
           <w:noProof/>
         </w:rPr>
         <w:lastRenderedPageBreak/>
@@ -11473,13 +12279,10 @@
         </w:rPr>
       </w:pPr>
       <w:r>
-        <w:t xml:space="preserve">Figure 36. </w:t>
-      </w:r>
-      <w:r>
-        <w:rPr>
-          <w:rFonts w:cs="Times New Roman"/>
-        </w:rPr>
-        <w:t>Diode Voltage Waveform Steady State (48V Input)</w:t>
+        <w:rPr>
+          <w:rFonts w:cs="Times New Roman"/>
+        </w:rPr>
+        <w:t>Figure 36. Diode Voltage Waveform Steady State (48V Input)</w:t>
       </w:r>
     </w:p>
     <w:p>
@@ -11491,15 +12294,29 @@
       </w:pPr>
     </w:p>
     <w:p>
-      <w:r>
+      <w:pPr>
+        <w:rPr>
+          <w:rFonts w:cs="Times New Roman"/>
+        </w:rPr>
+      </w:pPr>
+      <w:r>
+        <w:rPr>
+          <w:rFonts w:cs="Times New Roman"/>
+        </w:rPr>
         <w:t>The required ratings of the diode can be seen in Table 4, which is obtained from Figures 33, 34, 35 and 36.</w:t>
       </w:r>
     </w:p>
     <w:p>
       <w:pPr>
         <w:jc w:val="center"/>
-      </w:pPr>
-      <w:r>
+        <w:rPr>
+          <w:rFonts w:cs="Times New Roman"/>
+        </w:rPr>
+      </w:pPr>
+      <w:r>
+        <w:rPr>
+          <w:rFonts w:cs="Times New Roman"/>
+        </w:rPr>
         <w:t>Table 4. Required Ratings for the Diode</w:t>
       </w:r>
     </w:p>
@@ -11523,12 +12340,14 @@
             <w:pPr>
               <w:jc w:val="center"/>
               <w:rPr>
+                <w:rFonts w:cs="Times New Roman"/>
                 <w:b/>
                 <w:bCs/>
               </w:rPr>
             </w:pPr>
             <w:r>
               <w:rPr>
+                <w:rFonts w:cs="Times New Roman"/>
                 <w:b/>
                 <w:bCs/>
               </w:rPr>
@@ -11544,12 +12363,14 @@
             <w:pPr>
               <w:jc w:val="center"/>
               <w:rPr>
+                <w:rFonts w:cs="Times New Roman"/>
                 <w:b/>
                 <w:bCs/>
               </w:rPr>
             </w:pPr>
             <w:r>
               <w:rPr>
+                <w:rFonts w:cs="Times New Roman"/>
                 <w:b/>
                 <w:bCs/>
               </w:rPr>
@@ -11565,12 +12386,14 @@
             <w:pPr>
               <w:jc w:val="center"/>
               <w:rPr>
+                <w:rFonts w:cs="Times New Roman"/>
                 <w:b/>
                 <w:bCs/>
               </w:rPr>
             </w:pPr>
             <w:r>
               <w:rPr>
+                <w:rFonts w:cs="Times New Roman"/>
                 <w:b/>
                 <w:bCs/>
               </w:rPr>
@@ -11587,8 +12410,14 @@
           <w:p>
             <w:pPr>
               <w:jc w:val="center"/>
+              <w:rPr>
+                <w:rFonts w:cs="Times New Roman"/>
+              </w:rPr>
             </w:pPr>
             <w:r>
+              <w:rPr>
+                <w:rFonts w:cs="Times New Roman"/>
+              </w:rPr>
               <w:t>24 V</w:t>
             </w:r>
           </w:p>
@@ -11600,8 +12429,14 @@
           <w:p>
             <w:pPr>
               <w:jc w:val="center"/>
+              <w:rPr>
+                <w:rFonts w:cs="Times New Roman"/>
+              </w:rPr>
             </w:pPr>
             <w:r>
+              <w:rPr>
+                <w:rFonts w:cs="Times New Roman"/>
+              </w:rPr>
               <w:t>~-48 V</w:t>
             </w:r>
           </w:p>
@@ -11613,8 +12448,14 @@
           <w:p>
             <w:pPr>
               <w:jc w:val="center"/>
+              <w:rPr>
+                <w:rFonts w:cs="Times New Roman"/>
+              </w:rPr>
             </w:pPr>
             <w:r>
+              <w:rPr>
+                <w:rFonts w:cs="Times New Roman"/>
+              </w:rPr>
               <w:t>~35 A</w:t>
             </w:r>
           </w:p>
@@ -11628,8 +12469,14 @@
           <w:p>
             <w:pPr>
               <w:jc w:val="center"/>
+              <w:rPr>
+                <w:rFonts w:cs="Times New Roman"/>
+              </w:rPr>
             </w:pPr>
             <w:r>
+              <w:rPr>
+                <w:rFonts w:cs="Times New Roman"/>
+              </w:rPr>
               <w:t>48 V</w:t>
             </w:r>
           </w:p>
@@ -11641,8 +12488,14 @@
           <w:p>
             <w:pPr>
               <w:jc w:val="center"/>
+              <w:rPr>
+                <w:rFonts w:cs="Times New Roman"/>
+              </w:rPr>
             </w:pPr>
             <w:r>
+              <w:rPr>
+                <w:rFonts w:cs="Times New Roman"/>
+              </w:rPr>
               <w:t>~-72 V</w:t>
             </w:r>
           </w:p>
@@ -11654,54 +12507,99 @@
           <w:p>
             <w:pPr>
               <w:jc w:val="center"/>
+              <w:rPr>
+                <w:rFonts w:cs="Times New Roman"/>
+              </w:rPr>
             </w:pPr>
             <w:r>
+              <w:rPr>
+                <w:rFonts w:cs="Times New Roman"/>
+              </w:rPr>
               <w:t>~35 A</w:t>
             </w:r>
           </w:p>
         </w:tc>
       </w:tr>
     </w:tbl>
-    <w:p/>
-    <w:p>
-      <w:r>
-        <w:t xml:space="preserve">Based on these specifications, </w:t>
-      </w:r>
-      <w:r>
-        <w:t>ESAF92-03R</w:t>
-      </w:r>
-      <w:r>
-        <w:t xml:space="preserve"> diode is selected. </w:t>
-      </w:r>
-      <w:r>
+    <w:p>
+      <w:pPr>
+        <w:rPr>
+          <w:rFonts w:cs="Times New Roman"/>
+        </w:rPr>
+      </w:pPr>
+    </w:p>
+    <w:p>
+      <w:pPr>
+        <w:rPr>
+          <w:rFonts w:cs="Times New Roman"/>
+        </w:rPr>
+      </w:pPr>
+      <w:r>
+        <w:rPr>
+          <w:rFonts w:cs="Times New Roman"/>
+        </w:rPr>
+        <w:t xml:space="preserve">Based on these specifications, ESAF92-03R diode is selected. </w:t>
+      </w:r>
+      <w:r>
+        <w:rPr>
+          <w:rFonts w:cs="Times New Roman"/>
+        </w:rPr>
         <w:t>This diode can work properly until 300 V and 60 A.</w:t>
       </w:r>
       <w:r>
+        <w:rPr>
+          <w:rFonts w:cs="Times New Roman"/>
+        </w:rPr>
         <w:t xml:space="preserve"> Datasheet of the diode can be found in [1].</w:t>
       </w:r>
     </w:p>
-    <w:p/>
+    <w:p>
+      <w:pPr>
+        <w:rPr>
+          <w:rFonts w:cs="Times New Roman"/>
+        </w:rPr>
+      </w:pPr>
+    </w:p>
     <w:p>
       <w:pPr>
         <w:pStyle w:val="Balk2"/>
-      </w:pPr>
-      <w:bookmarkStart w:id="32" w:name="_Toc103533216"/>
-      <w:r>
+        <w:rPr>
+          <w:rFonts w:cs="Times New Roman"/>
+        </w:rPr>
+      </w:pPr>
+      <w:bookmarkStart w:id="32" w:name="_Toc103538673"/>
+      <w:r>
+        <w:rPr>
+          <w:rFonts w:cs="Times New Roman"/>
+        </w:rPr>
         <w:t>CAPACITOR SELECTION</w:t>
       </w:r>
       <w:bookmarkEnd w:id="32"/>
     </w:p>
     <w:p>
-      <w:r>
+      <w:pPr>
+        <w:rPr>
+          <w:rFonts w:cs="Times New Roman"/>
+        </w:rPr>
+      </w:pPr>
+      <w:r>
+        <w:rPr>
+          <w:rFonts w:cs="Times New Roman"/>
+        </w:rPr>
         <w:t>Based on the buck-boost converter output capacitor selection formula, output capacitor is found as 47uF. However, as it can be seen in Figure 37, output voltage has unwanted peaks so, we have decided to continue with 400uF capacitor to decrease the voltage ripple also to decrease the transient oscillations. The output capacitor formula can be found below.</w:t>
       </w:r>
     </w:p>
     <w:p>
+      <w:pPr>
+        <w:rPr>
+          <w:rFonts w:cs="Times New Roman"/>
+        </w:rPr>
+      </w:pPr>
       <m:oMathPara>
         <m:oMath>
           <m:r>
             <w:rPr>
-              <w:rFonts w:ascii="Cambria Math" w:hAnsi="Cambria Math"/>
+              <w:rFonts w:ascii="Cambria Math" w:hAnsi="Cambria Math" w:cs="Times New Roman"/>
             </w:rPr>
             <m:t xml:space="preserve">C= </m:t>
           </m:r>
@@ -11709,7 +12607,7 @@
             <m:fPr>
               <m:ctrlPr>
                 <w:rPr>
-                  <w:rFonts w:ascii="Cambria Math" w:hAnsi="Cambria Math"/>
+                  <w:rFonts w:ascii="Cambria Math" w:hAnsi="Cambria Math" w:cs="Times New Roman"/>
                   <w:i/>
                 </w:rPr>
               </m:ctrlPr>
@@ -11717,7 +12615,7 @@
             <m:num>
               <m:r>
                 <w:rPr>
-                  <w:rFonts w:ascii="Cambria Math" w:hAnsi="Cambria Math"/>
+                  <w:rFonts w:ascii="Cambria Math" w:hAnsi="Cambria Math" w:cs="Times New Roman"/>
                 </w:rPr>
                 <m:t>&lt;</m:t>
               </m:r>
@@ -11725,7 +12623,7 @@
                 <m:sSubPr>
                   <m:ctrlPr>
                     <w:rPr>
-                      <w:rFonts w:ascii="Cambria Math" w:hAnsi="Cambria Math"/>
+                      <w:rFonts w:ascii="Cambria Math" w:hAnsi="Cambria Math" w:cs="Times New Roman"/>
                       <w:i/>
                     </w:rPr>
                   </m:ctrlPr>
@@ -11733,7 +12631,7 @@
                 <m:e>
                   <m:r>
                     <w:rPr>
-                      <w:rFonts w:ascii="Cambria Math" w:hAnsi="Cambria Math"/>
+                      <w:rFonts w:ascii="Cambria Math" w:hAnsi="Cambria Math" w:cs="Times New Roman"/>
                     </w:rPr>
                     <m:t>V</m:t>
                   </m:r>
@@ -11741,7 +12639,7 @@
                 <m:sub>
                   <m:r>
                     <w:rPr>
-                      <w:rFonts w:ascii="Cambria Math" w:hAnsi="Cambria Math"/>
+                      <w:rFonts w:ascii="Cambria Math" w:hAnsi="Cambria Math" w:cs="Times New Roman"/>
                     </w:rPr>
                     <m:t>o</m:t>
                   </m:r>
@@ -11749,7 +12647,7 @@
               </m:sSub>
               <m:r>
                 <w:rPr>
-                  <w:rFonts w:ascii="Cambria Math" w:hAnsi="Cambria Math"/>
+                  <w:rFonts w:ascii="Cambria Math" w:hAnsi="Cambria Math" w:cs="Times New Roman"/>
                 </w:rPr>
                 <m:t>&gt;*D</m:t>
               </m:r>
@@ -11759,7 +12657,7 @@
                 <m:sSubPr>
                   <m:ctrlPr>
                     <w:rPr>
-                      <w:rFonts w:ascii="Cambria Math" w:hAnsi="Cambria Math"/>
+                      <w:rFonts w:ascii="Cambria Math" w:hAnsi="Cambria Math" w:cs="Times New Roman"/>
                       <w:i/>
                     </w:rPr>
                   </m:ctrlPr>
@@ -11767,7 +12665,7 @@
                 <m:e>
                   <m:r>
                     <w:rPr>
-                      <w:rFonts w:ascii="Cambria Math" w:hAnsi="Cambria Math"/>
+                      <w:rFonts w:ascii="Cambria Math" w:hAnsi="Cambria Math" w:cs="Times New Roman"/>
                     </w:rPr>
                     <m:t>R</m:t>
                   </m:r>
@@ -11775,7 +12673,7 @@
                 <m:sub>
                   <m:r>
                     <w:rPr>
-                      <w:rFonts w:ascii="Cambria Math" w:hAnsi="Cambria Math"/>
+                      <w:rFonts w:ascii="Cambria Math" w:hAnsi="Cambria Math" w:cs="Times New Roman"/>
                     </w:rPr>
                     <m:t>o</m:t>
                   </m:r>
@@ -11783,7 +12681,7 @@
               </m:sSub>
               <m:r>
                 <w:rPr>
-                  <w:rFonts w:ascii="Cambria Math" w:hAnsi="Cambria Math"/>
+                  <w:rFonts w:ascii="Cambria Math" w:hAnsi="Cambria Math" w:cs="Times New Roman"/>
                 </w:rPr>
                 <m:t>*∆</m:t>
               </m:r>
@@ -11791,7 +12689,7 @@
                 <m:sSubPr>
                   <m:ctrlPr>
                     <w:rPr>
-                      <w:rFonts w:ascii="Cambria Math" w:hAnsi="Cambria Math"/>
+                      <w:rFonts w:ascii="Cambria Math" w:hAnsi="Cambria Math" w:cs="Times New Roman"/>
                       <w:i/>
                     </w:rPr>
                   </m:ctrlPr>
@@ -11799,7 +12697,7 @@
                 <m:e>
                   <m:r>
                     <w:rPr>
-                      <w:rFonts w:ascii="Cambria Math" w:hAnsi="Cambria Math"/>
+                      <w:rFonts w:ascii="Cambria Math" w:hAnsi="Cambria Math" w:cs="Times New Roman"/>
                     </w:rPr>
                     <m:t>V</m:t>
                   </m:r>
@@ -11807,7 +12705,7 @@
                 <m:sub>
                   <m:r>
                     <w:rPr>
-                      <w:rFonts w:ascii="Cambria Math" w:hAnsi="Cambria Math"/>
+                      <w:rFonts w:ascii="Cambria Math" w:hAnsi="Cambria Math" w:cs="Times New Roman"/>
                     </w:rPr>
                     <m:t>o</m:t>
                   </m:r>
@@ -11815,7 +12713,7 @@
               </m:sSub>
               <m:r>
                 <w:rPr>
-                  <w:rFonts w:ascii="Cambria Math" w:hAnsi="Cambria Math"/>
+                  <w:rFonts w:ascii="Cambria Math" w:hAnsi="Cambria Math" w:cs="Times New Roman"/>
                 </w:rPr>
                 <m:t>*f</m:t>
               </m:r>
@@ -11827,9 +12725,13 @@
     <w:p>
       <w:pPr>
         <w:jc w:val="center"/>
-      </w:pPr>
-      <w:r>
-        <w:rPr>
+        <w:rPr>
+          <w:rFonts w:cs="Times New Roman"/>
+        </w:rPr>
+      </w:pPr>
+      <w:r>
+        <w:rPr>
+          <w:rFonts w:cs="Times New Roman"/>
           <w:noProof/>
         </w:rPr>
         <w:drawing>
@@ -11872,25 +12774,41 @@
     <w:p>
       <w:pPr>
         <w:jc w:val="center"/>
-      </w:pPr>
-      <w:r>
+        <w:rPr>
+          <w:rFonts w:cs="Times New Roman"/>
+        </w:rPr>
+      </w:pPr>
+      <w:r>
+        <w:rPr>
+          <w:rFonts w:cs="Times New Roman"/>
+        </w:rPr>
         <w:t xml:space="preserve">Figure 37. Output voltage when C = 47uF </w:t>
       </w:r>
       <w:proofErr w:type="gramStart"/>
       <w:r>
+        <w:rPr>
+          <w:rFonts w:cs="Times New Roman"/>
+        </w:rPr>
         <w:t>( 48</w:t>
       </w:r>
       <w:proofErr w:type="gramEnd"/>
       <w:r>
+        <w:rPr>
+          <w:rFonts w:cs="Times New Roman"/>
+        </w:rPr>
         <w:t>V input)</w:t>
       </w:r>
     </w:p>
     <w:p>
       <w:pPr>
         <w:jc w:val="center"/>
-      </w:pPr>
-      <w:r>
-        <w:rPr>
+        <w:rPr>
+          <w:rFonts w:cs="Times New Roman"/>
+        </w:rPr>
+      </w:pPr>
+      <w:r>
+        <w:rPr>
+          <w:rFonts w:cs="Times New Roman"/>
           <w:noProof/>
         </w:rPr>
         <w:lastRenderedPageBreak/>
@@ -11934,41 +12852,81 @@
     <w:p>
       <w:pPr>
         <w:jc w:val="center"/>
-      </w:pPr>
-      <w:r>
+        <w:rPr>
+          <w:rFonts w:cs="Times New Roman"/>
+        </w:rPr>
+      </w:pPr>
+      <w:r>
+        <w:rPr>
+          <w:rFonts w:cs="Times New Roman"/>
+        </w:rPr>
         <w:t xml:space="preserve">Figure 38. Output voltage when C = 400uF </w:t>
       </w:r>
       <w:proofErr w:type="gramStart"/>
       <w:r>
+        <w:rPr>
+          <w:rFonts w:cs="Times New Roman"/>
+        </w:rPr>
         <w:t>( 48</w:t>
       </w:r>
       <w:proofErr w:type="gramEnd"/>
       <w:r>
+        <w:rPr>
+          <w:rFonts w:cs="Times New Roman"/>
+        </w:rPr>
         <w:t>V input)</w:t>
       </w:r>
     </w:p>
     <w:p>
       <w:pPr>
         <w:jc w:val="center"/>
-      </w:pPr>
-    </w:p>
-    <w:p>
-      <w:r>
+        <w:rPr>
+          <w:rFonts w:cs="Times New Roman"/>
+        </w:rPr>
+      </w:pPr>
+    </w:p>
+    <w:p>
+      <w:pPr>
+        <w:rPr>
+          <w:rFonts w:cs="Times New Roman"/>
+        </w:rPr>
+      </w:pPr>
+      <w:r>
+        <w:rPr>
+          <w:rFonts w:cs="Times New Roman"/>
+        </w:rPr>
         <w:t xml:space="preserve">So, based on the voltage specifications of the output capacitor, 470uF 25 V capacitor is selected. </w:t>
       </w:r>
     </w:p>
-    <w:p/>
+    <w:p>
+      <w:pPr>
+        <w:rPr>
+          <w:rFonts w:cs="Times New Roman"/>
+        </w:rPr>
+      </w:pPr>
+    </w:p>
     <w:p>
       <w:pPr>
         <w:pStyle w:val="Balk1"/>
-      </w:pPr>
-      <w:r>
+        <w:rPr>
+          <w:rFonts w:cs="Times New Roman"/>
+        </w:rPr>
+      </w:pPr>
+      <w:bookmarkStart w:id="33" w:name="_Toc103538674"/>
+      <w:r>
+        <w:rPr>
+          <w:rFonts w:cs="Times New Roman"/>
+        </w:rPr>
         <w:t>CONCLUSION</w:t>
       </w:r>
+      <w:bookmarkEnd w:id="33"/>
     </w:p>
     <w:p>
       <w:pPr>
         <w:jc w:val="both"/>
+        <w:rPr>
+          <w:rFonts w:cs="Times New Roman"/>
+        </w:rPr>
       </w:pPr>
     </w:p>
     <w:p>
@@ -11979,40 +12937,52 @@
         </w:rPr>
       </w:pPr>
       <w:r>
+        <w:rPr>
+          <w:rFonts w:cs="Times New Roman"/>
+        </w:rPr>
         <w:t>In this report, the different kind of topologies that can be used for isolated DC-DC converter are</w:t>
       </w:r>
       <w:r>
+        <w:rPr>
+          <w:rFonts w:cs="Times New Roman"/>
+        </w:rPr>
         <w:t xml:space="preserve"> studied</w:t>
       </w:r>
       <w:r>
+        <w:rPr>
+          <w:rFonts w:cs="Times New Roman"/>
+        </w:rPr>
         <w:t xml:space="preserve">. The advantages and disadvantages of different topologies are investigated, and it is concluded that flyback converter is the most suitable converter for this application. After deciding on the topology, ratings for the operation are decided. According to these ratings, a suitable controller IC is found. </w:t>
       </w:r>
       <w:r>
+        <w:rPr>
+          <w:rFonts w:cs="Times New Roman"/>
+        </w:rPr>
         <w:t>To</w:t>
       </w:r>
       <w:r>
+        <w:rPr>
+          <w:rFonts w:cs="Times New Roman"/>
+        </w:rPr>
         <w:t xml:space="preserve"> select a controller, </w:t>
       </w:r>
       <w:r>
+        <w:rPr>
+          <w:rFonts w:cs="Times New Roman"/>
+        </w:rPr>
         <w:t>important parameters were ease of implementation, current mode control, low-cost etc</w:t>
       </w:r>
       <w:r>
+        <w:rPr>
+          <w:rFonts w:cs="Times New Roman"/>
+        </w:rPr>
         <w:t xml:space="preserve">. </w:t>
       </w:r>
       <w:r>
-        <w:t>After that, parameters for magnetic design are decided. According to these decisions the core available in the power electronic laboratory is selected</w:t>
-      </w:r>
-      <w:r>
-        <w:rPr>
-          <w:rFonts w:cs="Times New Roman"/>
-        </w:rPr>
-        <w:t xml:space="preserve">(0P43434EC). After the selection of core required </w:t>
-      </w:r>
-      <w:r>
-        <w:rPr>
-          <w:rFonts w:cs="Times New Roman"/>
-        </w:rPr>
-        <w:t xml:space="preserve">number of turns for desired magnetizing inductance is calculated. Then considering the simulation results RMS currents of </w:t>
+        <w:rPr>
+          <w:rFonts w:cs="Times New Roman"/>
+        </w:rPr>
+        <w:t xml:space="preserve">After that, parameters for magnetic design are decided. According to these decisions the core available in the power electronic laboratory is selected(0P43434EC). After the selection of core required number of turns for desired magnetizing inductance is calculated. Then considering the simulation results RMS currents of </w:t>
       </w:r>
       <w:r>
         <w:rPr>
@@ -12150,32 +13120,58 @@
     <w:p>
       <w:pPr>
         <w:pStyle w:val="Balk1"/>
-      </w:pPr>
-      <w:r>
+        <w:rPr>
+          <w:rFonts w:cs="Times New Roman"/>
+        </w:rPr>
+      </w:pPr>
+      <w:bookmarkStart w:id="34" w:name="_Toc103538675"/>
+      <w:r>
+        <w:rPr>
+          <w:rFonts w:cs="Times New Roman"/>
+        </w:rPr>
         <w:t>REFERENCES</w:t>
       </w:r>
-    </w:p>
-    <w:p>
-      <w:r>
+      <w:bookmarkEnd w:id="34"/>
+    </w:p>
+    <w:p>
+      <w:pPr>
+        <w:rPr>
+          <w:rFonts w:cs="Times New Roman"/>
+        </w:rPr>
+      </w:pPr>
+      <w:r>
+        <w:rPr>
+          <w:rFonts w:cs="Times New Roman"/>
+        </w:rPr>
         <w:t xml:space="preserve">[1] </w:t>
       </w:r>
       <w:hyperlink r:id="rId46" w:history="1">
         <w:r>
           <w:rPr>
             <w:rStyle w:val="Kpr"/>
+            <w:rFonts w:cs="Times New Roman"/>
           </w:rPr>
           <w:t>https://cdn.ozdisan.com/ETicaret_Dosya/618452_184461.pdf</w:t>
         </w:r>
       </w:hyperlink>
     </w:p>
     <w:p>
-      <w:r>
+      <w:pPr>
+        <w:rPr>
+          <w:rFonts w:cs="Times New Roman"/>
+        </w:rPr>
+      </w:pPr>
+      <w:r>
+        <w:rPr>
+          <w:rFonts w:cs="Times New Roman"/>
+        </w:rPr>
         <w:t xml:space="preserve">[2] </w:t>
       </w:r>
       <w:hyperlink r:id="rId47" w:history="1">
         <w:r>
           <w:rPr>
             <w:rStyle w:val="Kpr"/>
+            <w:rFonts w:cs="Times New Roman"/>
           </w:rPr>
           <w:t>https://pdf.direnc.net/upload/esaf92-03r-datasheet.pdf</w:t>
         </w:r>

</xml_diff>